<commit_message>
nmv 18 05 2022
</commit_message>
<xml_diff>
--- a/TS-Padam/TS-4.5/TS 4.5 Tamil Pada Paatam Corrections.docx
+++ b/TS-Padam/TS-4.5/TS 4.5 Tamil Pada Paatam Corrections.docx
@@ -1,6 +1,6 @@
 
 <file path=word/document.xml><?xml version="1.0" encoding="utf-8"?>
-<w:document xmlns:wpc="http://schemas.microsoft.com/office/word/2010/wordprocessingCanvas" xmlns:cx="http://schemas.microsoft.com/office/drawing/2014/chartex" xmlns:cx1="http://schemas.microsoft.com/office/drawing/2015/9/8/chartex" xmlns:cx2="http://schemas.microsoft.com/office/drawing/2015/10/21/chartex" xmlns:cx3="http://schemas.microsoft.com/office/drawing/2016/5/9/chartex" xmlns:cx4="http://schemas.microsoft.com/office/drawing/2016/5/10/chartex" xmlns:cx5="http://schemas.microsoft.com/office/drawing/2016/5/11/chartex" xmlns:cx6="http://schemas.microsoft.com/office/drawing/2016/5/12/chartex" xmlns:cx7="http://schemas.microsoft.com/office/drawing/2016/5/13/chartex" xmlns:cx8="http://schemas.microsoft.com/office/drawing/2016/5/14/chartex" xmlns:mc="http://schemas.openxmlformats.org/markup-compatibility/2006" xmlns:aink="http://schemas.microsoft.com/office/drawing/2016/ink" xmlns:am3d="http://schemas.microsoft.com/office/drawing/2017/model3d" xmlns:o="urn:schemas-microsoft-com:office:office" xmlns:r="http://schemas.openxmlformats.org/officeDocument/2006/relationships" xmlns:m="http://schemas.openxmlformats.org/officeDocument/2006/math" xmlns:v="urn:schemas-microsoft-com:vml" xmlns:wp14="http://schemas.microsoft.com/office/word/2010/wordprocessingDrawing" xmlns:wp="http://schemas.openxmlformats.org/drawingml/2006/wordprocessingDrawing" xmlns:w10="urn:schemas-microsoft-com:office:word" xmlns:w="http://schemas.openxmlformats.org/wordprocessingml/2006/main" xmlns:w14="http://schemas.microsoft.com/office/word/2010/wordml" xmlns:w15="http://schemas.microsoft.com/office/word/2012/wordml" xmlns:w16cex="http://schemas.microsoft.com/office/word/2018/wordml/cex" xmlns:w16cid="http://schemas.microsoft.com/office/word/2016/wordml/cid" xmlns:w16="http://schemas.microsoft.com/office/word/2018/wordml" xmlns:w16sdtdh="http://schemas.microsoft.com/office/word/2020/wordml/sdtdatahash" xmlns:w16se="http://schemas.microsoft.com/office/word/2015/wordml/symex" xmlns:wpg="http://schemas.microsoft.com/office/word/2010/wordprocessingGroup" xmlns:wpi="http://schemas.microsoft.com/office/word/2010/wordprocessingInk" xmlns:wne="http://schemas.microsoft.com/office/word/2006/wordml" xmlns:wps="http://schemas.microsoft.com/office/word/2010/wordprocessingShape" mc:Ignorable="w14 w15 w16se w16cid w16 w16cex w16sdtdh wp14">
+<w:document xmlns:wpc="http://schemas.microsoft.com/office/word/2010/wordprocessingCanvas" xmlns:cx="http://schemas.microsoft.com/office/drawing/2014/chartex" xmlns:cx1="http://schemas.microsoft.com/office/drawing/2015/9/8/chartex" xmlns:mc="http://schemas.openxmlformats.org/markup-compatibility/2006" xmlns:o="urn:schemas-microsoft-com:office:office" xmlns:r="http://schemas.openxmlformats.org/officeDocument/2006/relationships" xmlns:m="http://schemas.openxmlformats.org/officeDocument/2006/math" xmlns:v="urn:schemas-microsoft-com:vml" xmlns:wp14="http://schemas.microsoft.com/office/word/2010/wordprocessingDrawing" xmlns:wp="http://schemas.openxmlformats.org/drawingml/2006/wordprocessingDrawing" xmlns:w10="urn:schemas-microsoft-com:office:word" xmlns:w="http://schemas.openxmlformats.org/wordprocessingml/2006/main" xmlns:w14="http://schemas.microsoft.com/office/word/2010/wordml" xmlns:w15="http://schemas.microsoft.com/office/word/2012/wordml" xmlns:w16se="http://schemas.microsoft.com/office/word/2015/wordml/symex" xmlns:wpg="http://schemas.microsoft.com/office/word/2010/wordprocessingGroup" xmlns:wpi="http://schemas.microsoft.com/office/word/2010/wordprocessingInk" xmlns:wne="http://schemas.microsoft.com/office/word/2006/wordml" xmlns:wps="http://schemas.microsoft.com/office/word/2010/wordprocessingShape" mc:Ignorable="w14 w15 w16se wp14">
   <w:body>
     <w:p>
       <w:pPr>
@@ -21,8 +21,1319 @@
           <w:szCs w:val="32"/>
           <w:u w:val="single"/>
         </w:rPr>
-        <w:t>TS Pada Paatam</w:t>
+        <w:t xml:space="preserve">TS </w:t>
       </w:r>
+      <w:proofErr w:type="spellStart"/>
+      <w:r>
+        <w:rPr>
+          <w:b/>
+          <w:bCs/>
+          <w:sz w:val="32"/>
+          <w:szCs w:val="32"/>
+          <w:u w:val="single"/>
+        </w:rPr>
+        <w:t>Pada</w:t>
+      </w:r>
+      <w:proofErr w:type="spellEnd"/>
+      <w:r>
+        <w:rPr>
+          <w:b/>
+          <w:bCs/>
+          <w:sz w:val="32"/>
+          <w:szCs w:val="32"/>
+          <w:u w:val="single"/>
+        </w:rPr>
+        <w:t xml:space="preserve"> </w:t>
+      </w:r>
+      <w:proofErr w:type="spellStart"/>
+      <w:r>
+        <w:rPr>
+          <w:b/>
+          <w:bCs/>
+          <w:sz w:val="32"/>
+          <w:szCs w:val="32"/>
+          <w:u w:val="single"/>
+        </w:rPr>
+        <w:t>Paatam</w:t>
+      </w:r>
+      <w:proofErr w:type="spellEnd"/>
+      <w:r>
+        <w:rPr>
+          <w:b/>
+          <w:bCs/>
+          <w:sz w:val="32"/>
+          <w:szCs w:val="32"/>
+          <w:u w:val="single"/>
+        </w:rPr>
+        <w:t xml:space="preserve"> – TS 4.5 </w:t>
+      </w:r>
+      <w:r>
+        <w:rPr>
+          <w:b/>
+          <w:bCs/>
+          <w:sz w:val="32"/>
+          <w:szCs w:val="32"/>
+          <w:u w:val="single"/>
+        </w:rPr>
+        <w:t>Tamil</w:t>
+      </w:r>
+      <w:r>
+        <w:rPr>
+          <w:b/>
+          <w:bCs/>
+          <w:sz w:val="32"/>
+          <w:szCs w:val="32"/>
+          <w:u w:val="single"/>
+        </w:rPr>
+        <w:t xml:space="preserve"> Corrections – Observed </w:t>
+      </w:r>
+      <w:proofErr w:type="gramStart"/>
+      <w:r>
+        <w:rPr>
+          <w:b/>
+          <w:bCs/>
+          <w:sz w:val="32"/>
+          <w:szCs w:val="32"/>
+          <w:u w:val="single"/>
+        </w:rPr>
+        <w:t xml:space="preserve">till </w:t>
+      </w:r>
+      <w:r>
+        <w:rPr>
+          <w:b/>
+          <w:bCs/>
+          <w:sz w:val="32"/>
+          <w:szCs w:val="32"/>
+          <w:highlight w:val="red"/>
+          <w:u w:val="single"/>
+        </w:rPr>
+        <w:t>??????</w:t>
+      </w:r>
+      <w:proofErr w:type="gramEnd"/>
+    </w:p>
+    <w:p>
+      <w:pPr>
+        <w:jc w:val="center"/>
+        <w:rPr>
+          <w:b/>
+          <w:bCs/>
+        </w:rPr>
+      </w:pPr>
+      <w:r>
+        <w:rPr>
+          <w:b/>
+          <w:bCs/>
+        </w:rPr>
+        <w:t>(ignore those which are already incorporated in your book’s version and date)</w:t>
+      </w:r>
+    </w:p>
+    <w:tbl>
+      <w:tblPr>
+        <w:tblW w:w="13050" w:type="dxa"/>
+        <w:tblInd w:w="-792" w:type="dxa"/>
+        <w:tblBorders>
+          <w:top w:val="single" w:sz="4" w:space="0" w:color="000000"/>
+          <w:left w:val="single" w:sz="4" w:space="0" w:color="000000"/>
+          <w:bottom w:val="single" w:sz="4" w:space="0" w:color="000000"/>
+          <w:right w:val="single" w:sz="4" w:space="0" w:color="000000"/>
+          <w:insideH w:val="single" w:sz="4" w:space="0" w:color="000000"/>
+          <w:insideV w:val="single" w:sz="4" w:space="0" w:color="000000"/>
+        </w:tblBorders>
+        <w:tblLook w:val="04A0" w:firstRow="1" w:lastRow="0" w:firstColumn="1" w:lastColumn="0" w:noHBand="0" w:noVBand="1"/>
+      </w:tblPr>
+      <w:tblGrid>
+        <w:gridCol w:w="3092"/>
+        <w:gridCol w:w="4738"/>
+        <w:gridCol w:w="5220"/>
+      </w:tblGrid>
+      <w:tr>
+        <w:tc>
+          <w:tcPr>
+            <w:tcW w:w="3092" w:type="dxa"/>
+          </w:tcPr>
+          <w:p>
+            <w:pPr>
+              <w:spacing w:before="0" w:line="240" w:lineRule="auto"/>
+              <w:jc w:val="center"/>
+              <w:rPr>
+                <w:sz w:val="32"/>
+                <w:szCs w:val="32"/>
+              </w:rPr>
+            </w:pPr>
+            <w:r>
+              <w:rPr>
+                <w:sz w:val="32"/>
+                <w:szCs w:val="32"/>
+              </w:rPr>
+              <w:t>Section, Paragraph</w:t>
+            </w:r>
+          </w:p>
+          <w:p>
+            <w:pPr>
+              <w:spacing w:before="0" w:line="240" w:lineRule="auto"/>
+              <w:jc w:val="center"/>
+              <w:rPr>
+                <w:sz w:val="32"/>
+                <w:szCs w:val="32"/>
+              </w:rPr>
+            </w:pPr>
+            <w:r>
+              <w:rPr>
+                <w:sz w:val="32"/>
+                <w:szCs w:val="32"/>
+              </w:rPr>
+              <w:t>Reference</w:t>
+            </w:r>
+          </w:p>
+        </w:tc>
+        <w:tc>
+          <w:tcPr>
+            <w:tcW w:w="4738" w:type="dxa"/>
+          </w:tcPr>
+          <w:p>
+            <w:pPr>
+              <w:spacing w:before="0" w:line="240" w:lineRule="auto"/>
+              <w:jc w:val="center"/>
+              <w:rPr>
+                <w:sz w:val="32"/>
+                <w:szCs w:val="32"/>
+              </w:rPr>
+            </w:pPr>
+            <w:r>
+              <w:rPr>
+                <w:sz w:val="32"/>
+                <w:szCs w:val="32"/>
+              </w:rPr>
+              <w:t>As Printed</w:t>
+            </w:r>
+          </w:p>
+        </w:tc>
+        <w:tc>
+          <w:tcPr>
+            <w:tcW w:w="5220" w:type="dxa"/>
+          </w:tcPr>
+          <w:p>
+            <w:pPr>
+              <w:spacing w:before="0" w:line="240" w:lineRule="auto"/>
+              <w:ind w:right="-18"/>
+              <w:jc w:val="center"/>
+              <w:rPr>
+                <w:sz w:val="32"/>
+                <w:szCs w:val="32"/>
+              </w:rPr>
+            </w:pPr>
+            <w:r>
+              <w:rPr>
+                <w:sz w:val="32"/>
+                <w:szCs w:val="32"/>
+              </w:rPr>
+              <w:t>To be read as or corrected as</w:t>
+            </w:r>
+          </w:p>
+        </w:tc>
+      </w:tr>
+      <w:tr>
+        <w:trPr>
+          <w:trHeight w:val="680"/>
+        </w:trPr>
+        <w:tc>
+          <w:tcPr>
+            <w:tcW w:w="3092" w:type="dxa"/>
+          </w:tcPr>
+          <w:p>
+            <w:pPr>
+              <w:spacing w:before="0" w:line="240" w:lineRule="auto"/>
+              <w:rPr>
+                <w:rFonts w:cs="Arial"/>
+                <w:b/>
+                <w:sz w:val="28"/>
+                <w:szCs w:val="32"/>
+                <w:lang w:bidi="ta-IN"/>
+              </w:rPr>
+            </w:pPr>
+            <w:bookmarkStart w:id="0" w:name="_GoBack" w:colFirst="0" w:colLast="0"/>
+            <w:r>
+              <w:rPr>
+                <w:rFonts w:cs="Arial"/>
+                <w:b/>
+                <w:sz w:val="28"/>
+                <w:szCs w:val="32"/>
+                <w:lang w:bidi="ta-IN"/>
+              </w:rPr>
+              <w:t xml:space="preserve">4.5.1.4 – </w:t>
+            </w:r>
+            <w:proofErr w:type="spellStart"/>
+            <w:r>
+              <w:rPr>
+                <w:rFonts w:cs="Arial"/>
+                <w:b/>
+                <w:sz w:val="28"/>
+                <w:szCs w:val="32"/>
+                <w:lang w:bidi="ta-IN"/>
+              </w:rPr>
+              <w:t>Padam</w:t>
+            </w:r>
+            <w:proofErr w:type="spellEnd"/>
+          </w:p>
+          <w:p>
+            <w:pPr>
+              <w:spacing w:before="0" w:line="240" w:lineRule="auto"/>
+              <w:rPr>
+                <w:rFonts w:cs="Arial"/>
+                <w:b/>
+                <w:sz w:val="28"/>
+                <w:szCs w:val="32"/>
+                <w:lang w:bidi="ta-IN"/>
+              </w:rPr>
+            </w:pPr>
+            <w:proofErr w:type="spellStart"/>
+            <w:r>
+              <w:rPr>
+                <w:rFonts w:cs="Arial"/>
+                <w:b/>
+                <w:sz w:val="28"/>
+                <w:szCs w:val="32"/>
+                <w:lang w:bidi="ta-IN"/>
+              </w:rPr>
+              <w:t>Padam</w:t>
+            </w:r>
+            <w:proofErr w:type="spellEnd"/>
+            <w:r>
+              <w:rPr>
+                <w:rFonts w:cs="Arial"/>
+                <w:b/>
+                <w:sz w:val="28"/>
+                <w:szCs w:val="32"/>
+                <w:lang w:bidi="ta-IN"/>
+              </w:rPr>
+              <w:t xml:space="preserve"> No. –  21</w:t>
+            </w:r>
+          </w:p>
+          <w:p>
+            <w:pPr>
+              <w:spacing w:before="0" w:line="240" w:lineRule="auto"/>
+              <w:rPr>
+                <w:rFonts w:cs="Arial"/>
+                <w:b/>
+                <w:sz w:val="28"/>
+                <w:szCs w:val="32"/>
+                <w:lang w:bidi="ta-IN"/>
+              </w:rPr>
+            </w:pPr>
+            <w:proofErr w:type="spellStart"/>
+            <w:r>
+              <w:rPr>
+                <w:rFonts w:cs="Arial"/>
+                <w:b/>
+                <w:sz w:val="28"/>
+                <w:szCs w:val="32"/>
+                <w:lang w:bidi="ta-IN"/>
+              </w:rPr>
+              <w:t>Paanchati</w:t>
+            </w:r>
+            <w:proofErr w:type="spellEnd"/>
+            <w:r>
+              <w:rPr>
+                <w:rFonts w:cs="Arial"/>
+                <w:b/>
+                <w:sz w:val="28"/>
+                <w:szCs w:val="32"/>
+                <w:lang w:bidi="ta-IN"/>
+              </w:rPr>
+              <w:t xml:space="preserve"> No -</w:t>
+            </w:r>
+            <w:r>
+              <w:rPr>
+                <w:rFonts w:cs="Arial"/>
+                <w:sz w:val="28"/>
+                <w:szCs w:val="32"/>
+                <w:lang w:bidi="ta-IN"/>
+              </w:rPr>
+              <w:t xml:space="preserve"> </w:t>
+            </w:r>
+            <w:r>
+              <w:rPr>
+                <w:rFonts w:cs="Arial"/>
+                <w:b/>
+                <w:sz w:val="28"/>
+                <w:szCs w:val="32"/>
+                <w:lang w:bidi="ta-IN"/>
+              </w:rPr>
+              <w:t>4</w:t>
+            </w:r>
+          </w:p>
+        </w:tc>
+        <w:tc>
+          <w:tcPr>
+            <w:tcW w:w="4738" w:type="dxa"/>
+          </w:tcPr>
+          <w:p>
+            <w:pPr>
+              <w:widowControl w:val="0"/>
+              <w:autoSpaceDE w:val="0"/>
+              <w:autoSpaceDN w:val="0"/>
+              <w:adjustRightInd w:val="0"/>
+              <w:spacing w:before="0" w:line="240" w:lineRule="auto"/>
+              <w:rPr>
+                <w:rFonts w:ascii="Latha" w:hAnsi="Latha" w:cs="Latha"/>
+                <w:sz w:val="28"/>
+                <w:szCs w:val="28"/>
+              </w:rPr>
+            </w:pPr>
+            <w:r>
+              <w:rPr>
+                <w:rFonts w:ascii="Latha" w:hAnsi="Latha" w:cs="Latha"/>
+                <w:sz w:val="28"/>
+                <w:szCs w:val="28"/>
+                <w:cs/>
+                <w:lang w:bidi="ta-IN"/>
+              </w:rPr>
+              <w:t>பா</w:t>
+            </w:r>
+            <w:r>
+              <w:rPr>
+                <w:rFonts w:ascii="Latha" w:hAnsi="Latha" w:cs="Latha"/>
+                <w:b/>
+                <w:bCs/>
+                <w:position w:val="-12"/>
+                <w:sz w:val="28"/>
+                <w:szCs w:val="28"/>
+                <w:cs/>
+                <w:lang w:bidi="ta-IN"/>
+              </w:rPr>
+              <w:t>3</w:t>
+            </w:r>
+            <w:r>
+              <w:rPr>
+                <w:rFonts w:ascii="Latha" w:hAnsi="Latha" w:cs="Latha"/>
+                <w:sz w:val="28"/>
+                <w:szCs w:val="28"/>
+                <w:cs/>
+                <w:lang w:bidi="ta-IN"/>
+              </w:rPr>
+              <w:t>ண</w:t>
+            </w:r>
+            <w:r>
+              <w:rPr>
+                <w:rFonts w:ascii="BRH Tamil Tab Extra" w:hAnsi="BRH Tamil Tab Extra" w:cs="Latha"/>
+                <w:b/>
+                <w:sz w:val="36"/>
+                <w:szCs w:val="28"/>
+              </w:rPr>
+              <w:t>†</w:t>
+            </w:r>
+            <w:r>
+              <w:rPr>
+                <w:rFonts w:ascii="Latha" w:hAnsi="Latha" w:cs="Latha"/>
+                <w:sz w:val="28"/>
+                <w:szCs w:val="28"/>
+                <w:highlight w:val="yellow"/>
+                <w:cs/>
+                <w:lang w:bidi="ta-IN"/>
+              </w:rPr>
+              <w:t>வா</w:t>
+            </w:r>
+            <w:r>
+              <w:rPr>
+                <w:rFonts w:ascii="Latha" w:hAnsi="Latha" w:cs="Latha"/>
+                <w:sz w:val="28"/>
+                <w:szCs w:val="28"/>
+                <w:cs/>
+                <w:lang w:bidi="ta-IN"/>
+              </w:rPr>
+              <w:t>னிதி</w:t>
+            </w:r>
+            <w:r>
+              <w:rPr>
+                <w:rFonts w:ascii="BRH Tamil Tab Extra" w:hAnsi="BRH Tamil Tab Extra" w:cs="Latha"/>
+                <w:b/>
+                <w:sz w:val="36"/>
+                <w:szCs w:val="28"/>
+              </w:rPr>
+              <w:t>…</w:t>
+            </w:r>
+            <w:r>
+              <w:rPr>
+                <w:rFonts w:ascii="Latha" w:hAnsi="Latha" w:cs="Latha"/>
+                <w:sz w:val="28"/>
+                <w:szCs w:val="28"/>
+              </w:rPr>
+              <w:t xml:space="preserve"> </w:t>
+            </w:r>
+          </w:p>
+          <w:p>
+            <w:pPr>
+              <w:widowControl w:val="0"/>
+              <w:autoSpaceDE w:val="0"/>
+              <w:autoSpaceDN w:val="0"/>
+              <w:adjustRightInd w:val="0"/>
+              <w:spacing w:before="0" w:line="240" w:lineRule="auto"/>
+              <w:rPr>
+                <w:rFonts w:ascii="BRH Malayalam Extra" w:hAnsi="BRH Malayalam Extra" w:cs="BRH Malayalam Extra"/>
+                <w:sz w:val="40"/>
+                <w:szCs w:val="40"/>
+              </w:rPr>
+            </w:pPr>
+            <w:r>
+              <w:rPr>
+                <w:rFonts w:ascii="Latha" w:hAnsi="Latha" w:cs="Latha"/>
+                <w:sz w:val="28"/>
+                <w:szCs w:val="28"/>
+                <w:cs/>
+                <w:lang w:bidi="ta-IN"/>
+              </w:rPr>
+              <w:t>பா</w:t>
+            </w:r>
+            <w:r>
+              <w:rPr>
+                <w:rFonts w:ascii="Latha" w:hAnsi="Latha" w:cs="Latha"/>
+                <w:b/>
+                <w:bCs/>
+                <w:position w:val="-12"/>
+                <w:sz w:val="28"/>
+                <w:szCs w:val="28"/>
+                <w:cs/>
+                <w:lang w:bidi="ta-IN"/>
+              </w:rPr>
+              <w:t>3</w:t>
+            </w:r>
+            <w:r>
+              <w:rPr>
+                <w:rFonts w:ascii="Latha" w:hAnsi="Latha" w:cs="Latha"/>
+                <w:sz w:val="28"/>
+                <w:szCs w:val="28"/>
+                <w:cs/>
+                <w:lang w:bidi="ta-IN"/>
+              </w:rPr>
+              <w:t>ண</w:t>
+            </w:r>
+            <w:r>
+              <w:rPr>
+                <w:rFonts w:ascii="BRH Tamil Tab Extra" w:hAnsi="BRH Tamil Tab Extra" w:cs="Latha"/>
+                <w:b/>
+                <w:sz w:val="36"/>
+                <w:szCs w:val="28"/>
+              </w:rPr>
+              <w:t>†</w:t>
+            </w:r>
+            <w:r>
+              <w:rPr>
+                <w:rFonts w:ascii="Latha" w:hAnsi="Latha" w:cs="Latha"/>
+                <w:sz w:val="28"/>
+                <w:szCs w:val="28"/>
+              </w:rPr>
+              <w:t xml:space="preserve"> -- </w:t>
+            </w:r>
+            <w:r>
+              <w:rPr>
+                <w:rFonts w:ascii="Latha" w:hAnsi="Latha" w:cs="Latha"/>
+                <w:sz w:val="28"/>
+                <w:szCs w:val="28"/>
+                <w:cs/>
+                <w:lang w:bidi="ta-IN"/>
+              </w:rPr>
+              <w:t>வா</w:t>
+            </w:r>
+            <w:r>
+              <w:rPr>
+                <w:rFonts w:ascii="BRH Tamil Tab Extra" w:hAnsi="BRH Tamil Tab Extra" w:cs="Latha"/>
+                <w:b/>
+                <w:sz w:val="36"/>
+                <w:szCs w:val="28"/>
+              </w:rPr>
+              <w:t>…</w:t>
+            </w:r>
+            <w:r>
+              <w:rPr>
+                <w:rFonts w:ascii="Latha" w:hAnsi="Latha" w:cs="Latha"/>
+                <w:sz w:val="28"/>
+                <w:szCs w:val="28"/>
+                <w:cs/>
+                <w:lang w:bidi="ta-IN"/>
+              </w:rPr>
+              <w:t xml:space="preserve">ன் </w:t>
+            </w:r>
+            <w:r>
+              <w:rPr>
+                <w:rFonts w:ascii="Latha" w:hAnsi="Latha" w:cs="Latha"/>
+                <w:sz w:val="28"/>
+                <w:szCs w:val="28"/>
+              </w:rPr>
+              <w:t>|</w:t>
+            </w:r>
+          </w:p>
+        </w:tc>
+        <w:tc>
+          <w:tcPr>
+            <w:tcW w:w="5220" w:type="dxa"/>
+          </w:tcPr>
+          <w:p>
+            <w:pPr>
+              <w:spacing w:before="0" w:line="240" w:lineRule="auto"/>
+              <w:rPr>
+                <w:rFonts w:ascii="Latha" w:hAnsi="Latha" w:cs="Latha"/>
+                <w:sz w:val="28"/>
+                <w:szCs w:val="28"/>
+              </w:rPr>
+            </w:pPr>
+            <w:r>
+              <w:rPr>
+                <w:rFonts w:ascii="Latha" w:hAnsi="Latha" w:cs="Latha"/>
+                <w:sz w:val="28"/>
+                <w:szCs w:val="28"/>
+                <w:cs/>
+                <w:lang w:bidi="ta-IN"/>
+              </w:rPr>
+              <w:t>பா</w:t>
+            </w:r>
+            <w:r>
+              <w:rPr>
+                <w:rFonts w:ascii="Latha" w:hAnsi="Latha" w:cs="Latha"/>
+                <w:b/>
+                <w:bCs/>
+                <w:position w:val="-12"/>
+                <w:sz w:val="28"/>
+                <w:szCs w:val="28"/>
+                <w:cs/>
+                <w:lang w:bidi="ta-IN"/>
+              </w:rPr>
+              <w:t>3</w:t>
+            </w:r>
+            <w:r>
+              <w:rPr>
+                <w:rFonts w:ascii="Latha" w:hAnsi="Latha" w:cs="Latha"/>
+                <w:sz w:val="28"/>
+                <w:szCs w:val="28"/>
+                <w:cs/>
+                <w:lang w:bidi="ta-IN"/>
+              </w:rPr>
+              <w:t>ண</w:t>
+            </w:r>
+            <w:r>
+              <w:rPr>
+                <w:rFonts w:ascii="BRH Tamil Tab Extra" w:hAnsi="BRH Tamil Tab Extra" w:cs="Latha"/>
+                <w:b/>
+                <w:sz w:val="36"/>
+                <w:szCs w:val="28"/>
+              </w:rPr>
+              <w:t>†</w:t>
+            </w:r>
+            <w:r>
+              <w:rPr>
+                <w:rFonts w:ascii="Latha" w:hAnsi="Latha" w:cs="Latha"/>
+                <w:sz w:val="28"/>
+                <w:szCs w:val="28"/>
+                <w:highlight w:val="green"/>
+                <w:cs/>
+                <w:lang w:bidi="ta-IN"/>
+              </w:rPr>
+              <w:t>வா</w:t>
+            </w:r>
+            <w:r>
+              <w:rPr>
+                <w:rFonts w:ascii="BRH Tamil Tab Extra" w:hAnsi="BRH Tamil Tab Extra" w:cs="Latha"/>
+                <w:b/>
+                <w:sz w:val="36"/>
+                <w:szCs w:val="28"/>
+              </w:rPr>
+              <w:t>…</w:t>
+            </w:r>
+            <w:r>
+              <w:rPr>
+                <w:rFonts w:ascii="Latha" w:hAnsi="Latha" w:cs="Latha"/>
+                <w:sz w:val="28"/>
+                <w:szCs w:val="28"/>
+                <w:cs/>
+                <w:lang w:bidi="ta-IN"/>
+              </w:rPr>
+              <w:t>னிதி</w:t>
+            </w:r>
+            <w:r>
+              <w:rPr>
+                <w:rFonts w:ascii="BRH Tamil Tab Extra" w:hAnsi="BRH Tamil Tab Extra" w:cs="Latha"/>
+                <w:b/>
+                <w:sz w:val="36"/>
+                <w:szCs w:val="28"/>
+              </w:rPr>
+              <w:t>…</w:t>
+            </w:r>
+            <w:r>
+              <w:rPr>
+                <w:rFonts w:ascii="Latha" w:hAnsi="Latha" w:cs="Latha"/>
+                <w:sz w:val="28"/>
+                <w:szCs w:val="28"/>
+              </w:rPr>
+              <w:t xml:space="preserve"> </w:t>
+            </w:r>
+          </w:p>
+          <w:p>
+            <w:pPr>
+              <w:spacing w:before="0" w:line="240" w:lineRule="auto"/>
+              <w:rPr>
+                <w:rFonts w:ascii="BRH Malayalam Extra" w:hAnsi="BRH Malayalam Extra" w:cs="BRH Malayalam Extra"/>
+                <w:sz w:val="40"/>
+                <w:szCs w:val="40"/>
+              </w:rPr>
+            </w:pPr>
+            <w:r>
+              <w:rPr>
+                <w:rFonts w:ascii="Latha" w:hAnsi="Latha" w:cs="Latha"/>
+                <w:sz w:val="28"/>
+                <w:szCs w:val="28"/>
+                <w:cs/>
+                <w:lang w:bidi="ta-IN"/>
+              </w:rPr>
+              <w:t>பா</w:t>
+            </w:r>
+            <w:r>
+              <w:rPr>
+                <w:rFonts w:ascii="Latha" w:hAnsi="Latha" w:cs="Latha"/>
+                <w:b/>
+                <w:bCs/>
+                <w:position w:val="-12"/>
+                <w:sz w:val="28"/>
+                <w:szCs w:val="28"/>
+                <w:cs/>
+                <w:lang w:bidi="ta-IN"/>
+              </w:rPr>
+              <w:t>3</w:t>
+            </w:r>
+            <w:r>
+              <w:rPr>
+                <w:rFonts w:ascii="Latha" w:hAnsi="Latha" w:cs="Latha"/>
+                <w:sz w:val="28"/>
+                <w:szCs w:val="28"/>
+                <w:cs/>
+                <w:lang w:bidi="ta-IN"/>
+              </w:rPr>
+              <w:t>ண</w:t>
+            </w:r>
+            <w:r>
+              <w:rPr>
+                <w:rFonts w:ascii="BRH Tamil Tab Extra" w:hAnsi="BRH Tamil Tab Extra" w:cs="Latha"/>
+                <w:b/>
+                <w:sz w:val="36"/>
+                <w:szCs w:val="28"/>
+              </w:rPr>
+              <w:t>†</w:t>
+            </w:r>
+            <w:r>
+              <w:rPr>
+                <w:rFonts w:ascii="Latha" w:hAnsi="Latha" w:cs="Latha"/>
+                <w:sz w:val="28"/>
+                <w:szCs w:val="28"/>
+              </w:rPr>
+              <w:t xml:space="preserve"> -- </w:t>
+            </w:r>
+            <w:r>
+              <w:rPr>
+                <w:rFonts w:ascii="Latha" w:hAnsi="Latha" w:cs="Latha"/>
+                <w:sz w:val="28"/>
+                <w:szCs w:val="28"/>
+                <w:cs/>
+                <w:lang w:bidi="ta-IN"/>
+              </w:rPr>
+              <w:t>வா</w:t>
+            </w:r>
+            <w:r>
+              <w:rPr>
+                <w:rFonts w:ascii="BRH Tamil Tab Extra" w:hAnsi="BRH Tamil Tab Extra" w:cs="Latha"/>
+                <w:b/>
+                <w:sz w:val="36"/>
+                <w:szCs w:val="28"/>
+              </w:rPr>
+              <w:t>…</w:t>
+            </w:r>
+            <w:r>
+              <w:rPr>
+                <w:rFonts w:ascii="Latha" w:hAnsi="Latha" w:cs="Latha"/>
+                <w:sz w:val="28"/>
+                <w:szCs w:val="28"/>
+                <w:cs/>
+                <w:lang w:bidi="ta-IN"/>
+              </w:rPr>
+              <w:t xml:space="preserve">ன் </w:t>
+            </w:r>
+            <w:r>
+              <w:rPr>
+                <w:rFonts w:ascii="Latha" w:hAnsi="Latha" w:cs="Latha"/>
+                <w:sz w:val="28"/>
+                <w:szCs w:val="28"/>
+              </w:rPr>
+              <w:t>|</w:t>
+            </w:r>
+          </w:p>
+        </w:tc>
+      </w:tr>
+      <w:tr>
+        <w:trPr>
+          <w:trHeight w:val="680"/>
+        </w:trPr>
+        <w:tc>
+          <w:tcPr>
+            <w:tcW w:w="3092" w:type="dxa"/>
+          </w:tcPr>
+          <w:p>
+            <w:pPr>
+              <w:spacing w:before="0" w:line="240" w:lineRule="auto"/>
+              <w:rPr>
+                <w:rFonts w:cs="Arial"/>
+                <w:b/>
+                <w:sz w:val="28"/>
+                <w:szCs w:val="32"/>
+                <w:lang w:bidi="ta-IN"/>
+              </w:rPr>
+            </w:pPr>
+            <w:r>
+              <w:rPr>
+                <w:rFonts w:cs="Arial"/>
+                <w:b/>
+                <w:sz w:val="28"/>
+                <w:szCs w:val="32"/>
+                <w:lang w:bidi="ta-IN"/>
+              </w:rPr>
+              <w:t xml:space="preserve">4.5.11.1 – </w:t>
+            </w:r>
+            <w:proofErr w:type="spellStart"/>
+            <w:r>
+              <w:rPr>
+                <w:rFonts w:cs="Arial"/>
+                <w:b/>
+                <w:sz w:val="28"/>
+                <w:szCs w:val="32"/>
+                <w:lang w:bidi="ta-IN"/>
+              </w:rPr>
+              <w:t>Vaakyam</w:t>
+            </w:r>
+            <w:proofErr w:type="spellEnd"/>
+          </w:p>
+          <w:p>
+            <w:pPr>
+              <w:spacing w:before="0" w:line="240" w:lineRule="auto"/>
+              <w:rPr>
+                <w:rFonts w:cs="Arial"/>
+                <w:b/>
+                <w:sz w:val="28"/>
+                <w:szCs w:val="32"/>
+                <w:lang w:bidi="ta-IN"/>
+              </w:rPr>
+            </w:pPr>
+            <w:r>
+              <w:rPr>
+                <w:rFonts w:cs="Arial"/>
+                <w:b/>
+                <w:sz w:val="28"/>
+                <w:szCs w:val="32"/>
+                <w:lang w:bidi="ta-IN"/>
+              </w:rPr>
+              <w:t>Line No. –  7</w:t>
+            </w:r>
+          </w:p>
+          <w:p>
+            <w:pPr>
+              <w:spacing w:before="0" w:line="240" w:lineRule="auto"/>
+              <w:rPr>
+                <w:rFonts w:ascii="Latha" w:hAnsi="Latha" w:cs="Latha"/>
+                <w:sz w:val="32"/>
+                <w:szCs w:val="32"/>
+                <w:cs/>
+                <w:lang w:bidi="ta-IN"/>
+              </w:rPr>
+            </w:pPr>
+            <w:proofErr w:type="spellStart"/>
+            <w:r>
+              <w:rPr>
+                <w:rFonts w:cs="Arial"/>
+                <w:b/>
+                <w:sz w:val="28"/>
+                <w:szCs w:val="32"/>
+                <w:lang w:bidi="ta-IN"/>
+              </w:rPr>
+              <w:t>Paanchati</w:t>
+            </w:r>
+            <w:proofErr w:type="spellEnd"/>
+            <w:r>
+              <w:rPr>
+                <w:rFonts w:cs="Arial"/>
+                <w:b/>
+                <w:sz w:val="28"/>
+                <w:szCs w:val="32"/>
+                <w:lang w:bidi="ta-IN"/>
+              </w:rPr>
+              <w:t xml:space="preserve"> No -</w:t>
+            </w:r>
+            <w:r>
+              <w:rPr>
+                <w:rFonts w:cs="Arial"/>
+                <w:sz w:val="28"/>
+                <w:szCs w:val="32"/>
+                <w:lang w:bidi="ta-IN"/>
+              </w:rPr>
+              <w:t xml:space="preserve"> </w:t>
+            </w:r>
+            <w:r>
+              <w:rPr>
+                <w:rFonts w:cs="Arial"/>
+                <w:b/>
+                <w:sz w:val="28"/>
+                <w:szCs w:val="32"/>
+                <w:lang w:bidi="ta-IN"/>
+              </w:rPr>
+              <w:t>26</w:t>
+            </w:r>
+          </w:p>
+        </w:tc>
+        <w:tc>
+          <w:tcPr>
+            <w:tcW w:w="4738" w:type="dxa"/>
+          </w:tcPr>
+          <w:p>
+            <w:pPr>
+              <w:widowControl w:val="0"/>
+              <w:autoSpaceDE w:val="0"/>
+              <w:autoSpaceDN w:val="0"/>
+              <w:adjustRightInd w:val="0"/>
+              <w:spacing w:line="240" w:lineRule="auto"/>
+              <w:rPr>
+                <w:rFonts w:ascii="BRH Devanagari Extra" w:hAnsi="BRH Devanagari Extra" w:cs="BRH Devanagari Extra"/>
+                <w:sz w:val="40"/>
+                <w:szCs w:val="40"/>
+                <w:highlight w:val="yellow"/>
+              </w:rPr>
+            </w:pPr>
+            <w:r>
+              <w:rPr>
+                <w:rFonts w:ascii="Latha" w:hAnsi="Latha" w:cs="Latha"/>
+                <w:sz w:val="28"/>
+                <w:szCs w:val="28"/>
+                <w:cs/>
+                <w:lang w:bidi="ta-IN"/>
+              </w:rPr>
+              <w:t>விஶி</w:t>
+            </w:r>
+            <w:r>
+              <w:rPr>
+                <w:rFonts w:ascii="BRH Tamil Tab Extra" w:hAnsi="BRH Tamil Tab Extra" w:cs="Latha"/>
+                <w:b/>
+                <w:sz w:val="36"/>
+                <w:szCs w:val="28"/>
+              </w:rPr>
+              <w:t>…</w:t>
+            </w:r>
+            <w:r>
+              <w:rPr>
+                <w:rFonts w:ascii="Latha" w:hAnsi="Latha" w:cs="Latha"/>
+                <w:sz w:val="28"/>
+                <w:szCs w:val="28"/>
+                <w:cs/>
+                <w:lang w:bidi="ta-IN"/>
+              </w:rPr>
+              <w:t>கா</w:t>
+            </w:r>
+            <w:r>
+              <w:rPr>
+                <w:rFonts w:ascii="Latha" w:hAnsi="Latha" w:cs="Latha"/>
+                <w:b/>
+                <w:bCs/>
+                <w:position w:val="-12"/>
+                <w:sz w:val="28"/>
+                <w:szCs w:val="28"/>
+                <w:cs/>
+                <w:lang w:bidi="ta-IN"/>
+              </w:rPr>
+              <w:t>2</w:t>
+            </w:r>
+            <w:r>
+              <w:rPr>
+                <w:rFonts w:ascii="Latha" w:hAnsi="Latha" w:cs="Latha"/>
+                <w:sz w:val="28"/>
+                <w:szCs w:val="28"/>
+                <w:cs/>
+                <w:lang w:bidi="ta-IN"/>
+              </w:rPr>
+              <w:t>ஸ</w:t>
+            </w:r>
+            <w:r>
+              <w:rPr>
+                <w:rFonts w:ascii="BRH Tamil Tab Extra" w:hAnsi="BRH Tamil Tab Extra" w:cs="Latha"/>
+                <w:b/>
+                <w:sz w:val="36"/>
+                <w:szCs w:val="28"/>
+              </w:rPr>
+              <w:t>†</w:t>
+            </w:r>
+            <w:r>
+              <w:rPr>
+                <w:rFonts w:ascii="Latha" w:hAnsi="Latha" w:cs="Latha"/>
+                <w:b/>
+                <w:bCs/>
+                <w:sz w:val="32"/>
+                <w:szCs w:val="28"/>
+                <w:cs/>
+                <w:lang w:bidi="ta-IN"/>
+              </w:rPr>
+              <w:t>:</w:t>
+            </w:r>
+            <w:r>
+              <w:rPr>
+                <w:rFonts w:ascii="Latha" w:hAnsi="Latha" w:cs="Latha"/>
+                <w:sz w:val="28"/>
+                <w:szCs w:val="28"/>
+                <w:cs/>
+                <w:lang w:bidi="ta-IN"/>
+              </w:rPr>
+              <w:t xml:space="preserve"> கப</w:t>
+            </w:r>
+            <w:r>
+              <w:rPr>
+                <w:rFonts w:ascii="BRH Tamil Tab Extra" w:hAnsi="BRH Tamil Tab Extra" w:cs="Latha"/>
+                <w:b/>
+                <w:sz w:val="36"/>
+                <w:szCs w:val="28"/>
+              </w:rPr>
+              <w:t>…</w:t>
+            </w:r>
+            <w:r>
+              <w:rPr>
+                <w:rFonts w:ascii="Latha" w:hAnsi="Latha" w:cs="Latha"/>
+                <w:sz w:val="28"/>
+                <w:szCs w:val="28"/>
+                <w:cs/>
+                <w:lang w:bidi="ta-IN"/>
+              </w:rPr>
+              <w:t>ர்</w:t>
+            </w:r>
+            <w:r>
+              <w:rPr>
+                <w:rFonts w:ascii="Latha" w:hAnsi="Latha" w:cs="Latha"/>
+                <w:sz w:val="28"/>
+                <w:szCs w:val="28"/>
+                <w:highlight w:val="yellow"/>
+                <w:cs/>
+                <w:lang w:bidi="ta-IN"/>
+              </w:rPr>
+              <w:t>தி</w:t>
+            </w:r>
+            <w:r>
+              <w:rPr>
+                <w:rFonts w:ascii="BRH Tamil Tab Extra" w:hAnsi="BRH Tamil Tab Extra" w:cs="Latha"/>
+                <w:b/>
+                <w:sz w:val="36"/>
+                <w:szCs w:val="28"/>
+                <w:highlight w:val="yellow"/>
+              </w:rPr>
+              <w:t>†</w:t>
+            </w:r>
+            <w:r>
+              <w:rPr>
+                <w:rFonts w:ascii="Latha" w:hAnsi="Latha" w:cs="Latha"/>
+                <w:b/>
+                <w:bCs/>
+                <w:position w:val="-12"/>
+                <w:sz w:val="28"/>
+                <w:szCs w:val="28"/>
+                <w:highlight w:val="yellow"/>
+                <w:cs/>
+                <w:lang w:bidi="ta-IN"/>
+              </w:rPr>
+              <w:t>3</w:t>
+            </w:r>
+            <w:r>
+              <w:rPr>
+                <w:rFonts w:ascii="Latha" w:hAnsi="Latha" w:cs="Latha"/>
+                <w:sz w:val="28"/>
+                <w:szCs w:val="28"/>
+                <w:cs/>
+                <w:lang w:bidi="ta-IN"/>
+              </w:rPr>
+              <w:t>ன</w:t>
+            </w:r>
+            <w:r>
+              <w:rPr>
+                <w:rFonts w:ascii="Latha" w:hAnsi="Latha" w:cs="Latha"/>
+                <w:b/>
+                <w:bCs/>
+                <w:sz w:val="32"/>
+                <w:szCs w:val="28"/>
+                <w:cs/>
+                <w:lang w:bidi="ta-IN"/>
+              </w:rPr>
+              <w:t>:</w:t>
+            </w:r>
+            <w:r>
+              <w:rPr>
+                <w:rFonts w:ascii="Latha" w:hAnsi="Latha" w:cs="Latha"/>
+                <w:sz w:val="28"/>
+                <w:szCs w:val="28"/>
+                <w:cs/>
+                <w:lang w:bidi="ta-IN"/>
+              </w:rPr>
+              <w:t xml:space="preserve"> </w:t>
+            </w:r>
+            <w:r>
+              <w:rPr>
+                <w:rFonts w:ascii="Latha" w:hAnsi="Latha" w:cs="Latha"/>
+                <w:sz w:val="28"/>
+                <w:szCs w:val="28"/>
+              </w:rPr>
+              <w:t>||</w:t>
+            </w:r>
+          </w:p>
+        </w:tc>
+        <w:tc>
+          <w:tcPr>
+            <w:tcW w:w="5220" w:type="dxa"/>
+          </w:tcPr>
+          <w:p>
+            <w:pPr>
+              <w:spacing w:before="0" w:line="240" w:lineRule="auto"/>
+              <w:rPr>
+                <w:rFonts w:ascii="BRH Devanagari Extra" w:hAnsi="BRH Devanagari Extra" w:cs="BRH Devanagari Extra"/>
+                <w:color w:val="000000"/>
+                <w:sz w:val="40"/>
+                <w:szCs w:val="40"/>
+                <w:highlight w:val="green"/>
+              </w:rPr>
+            </w:pPr>
+            <w:r>
+              <w:rPr>
+                <w:rFonts w:ascii="Latha" w:hAnsi="Latha" w:cs="Latha"/>
+                <w:sz w:val="28"/>
+                <w:szCs w:val="28"/>
+                <w:cs/>
+                <w:lang w:bidi="ta-IN"/>
+              </w:rPr>
+              <w:t>விஶி</w:t>
+            </w:r>
+            <w:r>
+              <w:rPr>
+                <w:rFonts w:ascii="BRH Tamil Tab Extra" w:hAnsi="BRH Tamil Tab Extra" w:cs="Latha"/>
+                <w:b/>
+                <w:sz w:val="36"/>
+                <w:szCs w:val="28"/>
+              </w:rPr>
+              <w:t>…</w:t>
+            </w:r>
+            <w:r>
+              <w:rPr>
+                <w:rFonts w:ascii="Latha" w:hAnsi="Latha" w:cs="Latha"/>
+                <w:sz w:val="28"/>
+                <w:szCs w:val="28"/>
+                <w:cs/>
+                <w:lang w:bidi="ta-IN"/>
+              </w:rPr>
+              <w:t>கா</w:t>
+            </w:r>
+            <w:r>
+              <w:rPr>
+                <w:rFonts w:ascii="Latha" w:hAnsi="Latha" w:cs="Latha"/>
+                <w:b/>
+                <w:bCs/>
+                <w:position w:val="-12"/>
+                <w:sz w:val="28"/>
+                <w:szCs w:val="28"/>
+                <w:cs/>
+                <w:lang w:bidi="ta-IN"/>
+              </w:rPr>
+              <w:t>2</w:t>
+            </w:r>
+            <w:r>
+              <w:rPr>
+                <w:rFonts w:ascii="Latha" w:hAnsi="Latha" w:cs="Latha"/>
+                <w:sz w:val="28"/>
+                <w:szCs w:val="28"/>
+                <w:cs/>
+                <w:lang w:bidi="ta-IN"/>
+              </w:rPr>
+              <w:t>ஸ</w:t>
+            </w:r>
+            <w:r>
+              <w:rPr>
+                <w:rFonts w:ascii="BRH Tamil Tab Extra" w:hAnsi="BRH Tamil Tab Extra" w:cs="Latha"/>
+                <w:b/>
+                <w:sz w:val="36"/>
+                <w:szCs w:val="28"/>
+              </w:rPr>
+              <w:t>†</w:t>
+            </w:r>
+            <w:r>
+              <w:rPr>
+                <w:rFonts w:ascii="Latha" w:hAnsi="Latha" w:cs="Latha"/>
+                <w:b/>
+                <w:bCs/>
+                <w:sz w:val="32"/>
+                <w:szCs w:val="28"/>
+                <w:cs/>
+                <w:lang w:bidi="ta-IN"/>
+              </w:rPr>
+              <w:t>:</w:t>
+            </w:r>
+            <w:r>
+              <w:rPr>
+                <w:rFonts w:ascii="Latha" w:hAnsi="Latha" w:cs="Latha"/>
+                <w:sz w:val="28"/>
+                <w:szCs w:val="28"/>
+                <w:cs/>
+                <w:lang w:bidi="ta-IN"/>
+              </w:rPr>
+              <w:t xml:space="preserve"> கப</w:t>
+            </w:r>
+            <w:r>
+              <w:rPr>
+                <w:rFonts w:ascii="BRH Tamil Tab Extra" w:hAnsi="BRH Tamil Tab Extra" w:cs="Latha"/>
+                <w:b/>
+                <w:sz w:val="36"/>
+                <w:szCs w:val="28"/>
+              </w:rPr>
+              <w:t>…</w:t>
+            </w:r>
+            <w:r>
+              <w:rPr>
+                <w:rFonts w:ascii="Latha" w:hAnsi="Latha" w:cs="Latha"/>
+                <w:sz w:val="28"/>
+                <w:szCs w:val="28"/>
+                <w:cs/>
+                <w:lang w:bidi="ta-IN"/>
+              </w:rPr>
+              <w:t>ர்தி</w:t>
+            </w:r>
+            <w:r>
+              <w:rPr>
+                <w:rFonts w:ascii="Latha" w:hAnsi="Latha" w:cs="Latha"/>
+                <w:b/>
+                <w:bCs/>
+                <w:position w:val="-12"/>
+                <w:sz w:val="28"/>
+                <w:szCs w:val="28"/>
+                <w:cs/>
+                <w:lang w:bidi="ta-IN"/>
+              </w:rPr>
+              <w:t>3</w:t>
+            </w:r>
+            <w:r>
+              <w:rPr>
+                <w:rFonts w:ascii="Latha" w:hAnsi="Latha" w:cs="Latha"/>
+                <w:sz w:val="28"/>
+                <w:szCs w:val="28"/>
+                <w:highlight w:val="green"/>
+                <w:cs/>
+                <w:lang w:bidi="ta-IN"/>
+              </w:rPr>
+              <w:t>ன</w:t>
+            </w:r>
+            <w:r>
+              <w:rPr>
+                <w:rFonts w:ascii="BRH Tamil Tab Extra" w:hAnsi="BRH Tamil Tab Extra" w:cs="Latha"/>
+                <w:b/>
+                <w:sz w:val="36"/>
+                <w:szCs w:val="28"/>
+                <w:highlight w:val="green"/>
+              </w:rPr>
+              <w:t>†</w:t>
+            </w:r>
+            <w:r>
+              <w:rPr>
+                <w:rFonts w:ascii="Latha" w:hAnsi="Latha" w:cs="Latha"/>
+                <w:b/>
+                <w:bCs/>
+                <w:sz w:val="32"/>
+                <w:szCs w:val="28"/>
+                <w:highlight w:val="green"/>
+                <w:cs/>
+                <w:lang w:bidi="ta-IN"/>
+              </w:rPr>
+              <w:t>:</w:t>
+            </w:r>
+            <w:r>
+              <w:rPr>
+                <w:rFonts w:ascii="Latha" w:hAnsi="Latha" w:cs="Latha"/>
+                <w:sz w:val="28"/>
+                <w:szCs w:val="28"/>
+                <w:cs/>
+                <w:lang w:bidi="ta-IN"/>
+              </w:rPr>
+              <w:t xml:space="preserve"> </w:t>
+            </w:r>
+            <w:r>
+              <w:rPr>
+                <w:rFonts w:ascii="Latha" w:hAnsi="Latha" w:cs="Latha"/>
+                <w:sz w:val="28"/>
+                <w:szCs w:val="28"/>
+              </w:rPr>
+              <w:t>||</w:t>
+            </w:r>
+          </w:p>
+        </w:tc>
+      </w:tr>
+      <w:bookmarkEnd w:id="0"/>
+    </w:tbl>
+    <w:p>
+      <w:pPr>
+        <w:jc w:val="center"/>
+        <w:rPr>
+          <w:b/>
+          <w:bCs/>
+          <w:sz w:val="32"/>
+          <w:szCs w:val="32"/>
+          <w:u w:val="single"/>
+        </w:rPr>
+      </w:pPr>
+    </w:p>
+    <w:p>
+      <w:pPr>
+        <w:jc w:val="center"/>
+        <w:rPr>
+          <w:b/>
+          <w:bCs/>
+          <w:sz w:val="32"/>
+          <w:szCs w:val="32"/>
+          <w:u w:val="single"/>
+        </w:rPr>
+      </w:pPr>
+      <w:r>
+        <w:rPr>
+          <w:b/>
+          <w:bCs/>
+          <w:sz w:val="32"/>
+          <w:szCs w:val="32"/>
+          <w:u w:val="single"/>
+        </w:rPr>
+        <w:t xml:space="preserve">TS </w:t>
+      </w:r>
+      <w:proofErr w:type="spellStart"/>
+      <w:r>
+        <w:rPr>
+          <w:b/>
+          <w:bCs/>
+          <w:sz w:val="32"/>
+          <w:szCs w:val="32"/>
+          <w:u w:val="single"/>
+        </w:rPr>
+        <w:t>Pada</w:t>
+      </w:r>
+      <w:proofErr w:type="spellEnd"/>
+      <w:r>
+        <w:rPr>
+          <w:b/>
+          <w:bCs/>
+          <w:sz w:val="32"/>
+          <w:szCs w:val="32"/>
+          <w:u w:val="single"/>
+        </w:rPr>
+        <w:t xml:space="preserve"> </w:t>
+      </w:r>
+      <w:proofErr w:type="spellStart"/>
+      <w:r>
+        <w:rPr>
+          <w:b/>
+          <w:bCs/>
+          <w:sz w:val="32"/>
+          <w:szCs w:val="32"/>
+          <w:u w:val="single"/>
+        </w:rPr>
+        <w:t>Paatam</w:t>
+      </w:r>
+      <w:proofErr w:type="spellEnd"/>
       <w:r>
         <w:rPr>
           <w:b/>
@@ -851,8 +2162,19 @@
                 <w:sz w:val="28"/>
                 <w:szCs w:val="28"/>
               </w:rPr>
-              <w:t>4.5.11.2 Padam</w:t>
-            </w:r>
+              <w:t xml:space="preserve">4.5.11.2 </w:t>
+            </w:r>
+            <w:proofErr w:type="spellStart"/>
+            <w:r>
+              <w:rPr>
+                <w:b/>
+                <w:bCs/>
+                <w:sz w:val="28"/>
+                <w:szCs w:val="28"/>
+              </w:rPr>
+              <w:t>Padam</w:t>
+            </w:r>
+            <w:proofErr w:type="spellEnd"/>
             <w:r>
               <w:rPr>
                 <w:b/>
@@ -1685,8 +3007,17 @@
                 <w:sz w:val="28"/>
                 <w:szCs w:val="28"/>
               </w:rPr>
-              <w:t xml:space="preserve"> 2 Padam</w:t>
-            </w:r>
+              <w:t xml:space="preserve"> 2 </w:t>
+            </w:r>
+            <w:proofErr w:type="spellStart"/>
+            <w:r>
+              <w:rPr>
+                <w:sz w:val="28"/>
+                <w:szCs w:val="28"/>
+              </w:rPr>
+              <w:t>Padam</w:t>
+            </w:r>
+            <w:proofErr w:type="spellEnd"/>
           </w:p>
         </w:tc>
         <w:tc>
@@ -3437,7 +4768,7 @@
 </file>
 
 <file path=word/endnotes.xml><?xml version="1.0" encoding="utf-8"?>
-<w:endnotes xmlns:wpc="http://schemas.microsoft.com/office/word/2010/wordprocessingCanvas" xmlns:cx="http://schemas.microsoft.com/office/drawing/2014/chartex" xmlns:cx1="http://schemas.microsoft.com/office/drawing/2015/9/8/chartex" xmlns:cx2="http://schemas.microsoft.com/office/drawing/2015/10/21/chartex" xmlns:cx3="http://schemas.microsoft.com/office/drawing/2016/5/9/chartex" xmlns:cx4="http://schemas.microsoft.com/office/drawing/2016/5/10/chartex" xmlns:cx5="http://schemas.microsoft.com/office/drawing/2016/5/11/chartex" xmlns:cx6="http://schemas.microsoft.com/office/drawing/2016/5/12/chartex" xmlns:cx7="http://schemas.microsoft.com/office/drawing/2016/5/13/chartex" xmlns:cx8="http://schemas.microsoft.com/office/drawing/2016/5/14/chartex" xmlns:mc="http://schemas.openxmlformats.org/markup-compatibility/2006" xmlns:aink="http://schemas.microsoft.com/office/drawing/2016/ink" xmlns:am3d="http://schemas.microsoft.com/office/drawing/2017/model3d" xmlns:o="urn:schemas-microsoft-com:office:office" xmlns:r="http://schemas.openxmlformats.org/officeDocument/2006/relationships" xmlns:m="http://schemas.openxmlformats.org/officeDocument/2006/math" xmlns:v="urn:schemas-microsoft-com:vml" xmlns:wp14="http://schemas.microsoft.com/office/word/2010/wordprocessingDrawing" xmlns:wp="http://schemas.openxmlformats.org/drawingml/2006/wordprocessingDrawing" xmlns:w10="urn:schemas-microsoft-com:office:word" xmlns:w="http://schemas.openxmlformats.org/wordprocessingml/2006/main" xmlns:w14="http://schemas.microsoft.com/office/word/2010/wordml" xmlns:w15="http://schemas.microsoft.com/office/word/2012/wordml" xmlns:w16cex="http://schemas.microsoft.com/office/word/2018/wordml/cex" xmlns:w16cid="http://schemas.microsoft.com/office/word/2016/wordml/cid" xmlns:w16="http://schemas.microsoft.com/office/word/2018/wordml" xmlns:w16sdtdh="http://schemas.microsoft.com/office/word/2020/wordml/sdtdatahash" xmlns:w16se="http://schemas.microsoft.com/office/word/2015/wordml/symex" xmlns:wpg="http://schemas.microsoft.com/office/word/2010/wordprocessingGroup" xmlns:wpi="http://schemas.microsoft.com/office/word/2010/wordprocessingInk" xmlns:wne="http://schemas.microsoft.com/office/word/2006/wordml" xmlns:wps="http://schemas.microsoft.com/office/word/2010/wordprocessingShape" mc:Ignorable="w14 w15 w16se w16cid w16 w16cex w16sdtdh wp14">
+<w:endnotes xmlns:wpc="http://schemas.microsoft.com/office/word/2010/wordprocessingCanvas" xmlns:cx="http://schemas.microsoft.com/office/drawing/2014/chartex" xmlns:cx1="http://schemas.microsoft.com/office/drawing/2015/9/8/chartex" xmlns:mc="http://schemas.openxmlformats.org/markup-compatibility/2006" xmlns:o="urn:schemas-microsoft-com:office:office" xmlns:r="http://schemas.openxmlformats.org/officeDocument/2006/relationships" xmlns:m="http://schemas.openxmlformats.org/officeDocument/2006/math" xmlns:v="urn:schemas-microsoft-com:vml" xmlns:wp14="http://schemas.microsoft.com/office/word/2010/wordprocessingDrawing" xmlns:wp="http://schemas.openxmlformats.org/drawingml/2006/wordprocessingDrawing" xmlns:w10="urn:schemas-microsoft-com:office:word" xmlns:w="http://schemas.openxmlformats.org/wordprocessingml/2006/main" xmlns:w14="http://schemas.microsoft.com/office/word/2010/wordml" xmlns:w15="http://schemas.microsoft.com/office/word/2012/wordml" xmlns:w16se="http://schemas.microsoft.com/office/word/2015/wordml/symex" xmlns:wpg="http://schemas.microsoft.com/office/word/2010/wordprocessingGroup" xmlns:wpi="http://schemas.microsoft.com/office/word/2010/wordprocessingInk" xmlns:wne="http://schemas.microsoft.com/office/word/2006/wordml" xmlns:wps="http://schemas.microsoft.com/office/word/2010/wordprocessingShape" mc:Ignorable="w14 w15 w16se wp14">
   <w:endnote w:type="separator" w:id="-1">
     <w:p>
       <w:pPr>
@@ -3462,7 +4793,7 @@
 </file>
 
 <file path=word/footer1.xml><?xml version="1.0" encoding="utf-8"?>
-<w:ftr xmlns:wpc="http://schemas.microsoft.com/office/word/2010/wordprocessingCanvas" xmlns:cx="http://schemas.microsoft.com/office/drawing/2014/chartex" xmlns:cx1="http://schemas.microsoft.com/office/drawing/2015/9/8/chartex" xmlns:cx2="http://schemas.microsoft.com/office/drawing/2015/10/21/chartex" xmlns:cx3="http://schemas.microsoft.com/office/drawing/2016/5/9/chartex" xmlns:cx4="http://schemas.microsoft.com/office/drawing/2016/5/10/chartex" xmlns:cx5="http://schemas.microsoft.com/office/drawing/2016/5/11/chartex" xmlns:cx6="http://schemas.microsoft.com/office/drawing/2016/5/12/chartex" xmlns:cx7="http://schemas.microsoft.com/office/drawing/2016/5/13/chartex" xmlns:cx8="http://schemas.microsoft.com/office/drawing/2016/5/14/chartex" xmlns:mc="http://schemas.openxmlformats.org/markup-compatibility/2006" xmlns:aink="http://schemas.microsoft.com/office/drawing/2016/ink" xmlns:am3d="http://schemas.microsoft.com/office/drawing/2017/model3d" xmlns:o="urn:schemas-microsoft-com:office:office" xmlns:r="http://schemas.openxmlformats.org/officeDocument/2006/relationships" xmlns:m="http://schemas.openxmlformats.org/officeDocument/2006/math" xmlns:v="urn:schemas-microsoft-com:vml" xmlns:wp14="http://schemas.microsoft.com/office/word/2010/wordprocessingDrawing" xmlns:wp="http://schemas.openxmlformats.org/drawingml/2006/wordprocessingDrawing" xmlns:w10="urn:schemas-microsoft-com:office:word" xmlns:w="http://schemas.openxmlformats.org/wordprocessingml/2006/main" xmlns:w14="http://schemas.microsoft.com/office/word/2010/wordml" xmlns:w15="http://schemas.microsoft.com/office/word/2012/wordml" xmlns:w16cex="http://schemas.microsoft.com/office/word/2018/wordml/cex" xmlns:w16cid="http://schemas.microsoft.com/office/word/2016/wordml/cid" xmlns:w16="http://schemas.microsoft.com/office/word/2018/wordml" xmlns:w16sdtdh="http://schemas.microsoft.com/office/word/2020/wordml/sdtdatahash" xmlns:w16se="http://schemas.microsoft.com/office/word/2015/wordml/symex" xmlns:wpg="http://schemas.microsoft.com/office/word/2010/wordprocessingGroup" xmlns:wpi="http://schemas.microsoft.com/office/word/2010/wordprocessingInk" xmlns:wne="http://schemas.microsoft.com/office/word/2006/wordml" xmlns:wps="http://schemas.microsoft.com/office/word/2010/wordprocessingShape" mc:Ignorable="w14 w15 w16se w16cid w16 w16cex w16sdtdh wp14">
+<w:ftr xmlns:wpc="http://schemas.microsoft.com/office/word/2010/wordprocessingCanvas" xmlns:cx="http://schemas.microsoft.com/office/drawing/2014/chartex" xmlns:cx1="http://schemas.microsoft.com/office/drawing/2015/9/8/chartex" xmlns:mc="http://schemas.openxmlformats.org/markup-compatibility/2006" xmlns:o="urn:schemas-microsoft-com:office:office" xmlns:r="http://schemas.openxmlformats.org/officeDocument/2006/relationships" xmlns:m="http://schemas.openxmlformats.org/officeDocument/2006/math" xmlns:v="urn:schemas-microsoft-com:vml" xmlns:wp14="http://schemas.microsoft.com/office/word/2010/wordprocessingDrawing" xmlns:wp="http://schemas.openxmlformats.org/drawingml/2006/wordprocessingDrawing" xmlns:w10="urn:schemas-microsoft-com:office:word" xmlns:w="http://schemas.openxmlformats.org/wordprocessingml/2006/main" xmlns:w14="http://schemas.microsoft.com/office/word/2010/wordml" xmlns:w15="http://schemas.microsoft.com/office/word/2012/wordml" xmlns:w16se="http://schemas.microsoft.com/office/word/2015/wordml/symex" xmlns:wpg="http://schemas.microsoft.com/office/word/2010/wordprocessingGroup" xmlns:wpi="http://schemas.microsoft.com/office/word/2010/wordprocessingInk" xmlns:wne="http://schemas.microsoft.com/office/word/2006/wordml" xmlns:wps="http://schemas.microsoft.com/office/word/2010/wordprocessingShape" mc:Ignorable="w14 w15 w16se wp14">
   <w:p>
     <w:pPr>
       <w:pBdr>
@@ -3553,7 +4884,7 @@
         <w:bCs/>
         <w:noProof/>
       </w:rPr>
-      <w:t>4</w:t>
+      <w:t>2</w:t>
     </w:r>
     <w:r>
       <w:rPr>
@@ -3596,7 +4927,7 @@
         <w:bCs/>
         <w:noProof/>
       </w:rPr>
-      <w:t>5</w:t>
+      <w:t>2</w:t>
     </w:r>
     <w:r>
       <w:rPr>
@@ -3615,7 +4946,7 @@
 </file>
 
 <file path=word/footer2.xml><?xml version="1.0" encoding="utf-8"?>
-<w:ftr xmlns:wpc="http://schemas.microsoft.com/office/word/2010/wordprocessingCanvas" xmlns:cx="http://schemas.microsoft.com/office/drawing/2014/chartex" xmlns:cx1="http://schemas.microsoft.com/office/drawing/2015/9/8/chartex" xmlns:cx2="http://schemas.microsoft.com/office/drawing/2015/10/21/chartex" xmlns:cx3="http://schemas.microsoft.com/office/drawing/2016/5/9/chartex" xmlns:cx4="http://schemas.microsoft.com/office/drawing/2016/5/10/chartex" xmlns:cx5="http://schemas.microsoft.com/office/drawing/2016/5/11/chartex" xmlns:cx6="http://schemas.microsoft.com/office/drawing/2016/5/12/chartex" xmlns:cx7="http://schemas.microsoft.com/office/drawing/2016/5/13/chartex" xmlns:cx8="http://schemas.microsoft.com/office/drawing/2016/5/14/chartex" xmlns:mc="http://schemas.openxmlformats.org/markup-compatibility/2006" xmlns:aink="http://schemas.microsoft.com/office/drawing/2016/ink" xmlns:am3d="http://schemas.microsoft.com/office/drawing/2017/model3d" xmlns:o="urn:schemas-microsoft-com:office:office" xmlns:r="http://schemas.openxmlformats.org/officeDocument/2006/relationships" xmlns:m="http://schemas.openxmlformats.org/officeDocument/2006/math" xmlns:v="urn:schemas-microsoft-com:vml" xmlns:wp14="http://schemas.microsoft.com/office/word/2010/wordprocessingDrawing" xmlns:wp="http://schemas.openxmlformats.org/drawingml/2006/wordprocessingDrawing" xmlns:w10="urn:schemas-microsoft-com:office:word" xmlns:w="http://schemas.openxmlformats.org/wordprocessingml/2006/main" xmlns:w14="http://schemas.microsoft.com/office/word/2010/wordml" xmlns:w15="http://schemas.microsoft.com/office/word/2012/wordml" xmlns:w16cex="http://schemas.microsoft.com/office/word/2018/wordml/cex" xmlns:w16cid="http://schemas.microsoft.com/office/word/2016/wordml/cid" xmlns:w16="http://schemas.microsoft.com/office/word/2018/wordml" xmlns:w16sdtdh="http://schemas.microsoft.com/office/word/2020/wordml/sdtdatahash" xmlns:w16se="http://schemas.microsoft.com/office/word/2015/wordml/symex" xmlns:wpg="http://schemas.microsoft.com/office/word/2010/wordprocessingGroup" xmlns:wpi="http://schemas.microsoft.com/office/word/2010/wordprocessingInk" xmlns:wne="http://schemas.microsoft.com/office/word/2006/wordml" xmlns:wps="http://schemas.microsoft.com/office/word/2010/wordprocessingShape" mc:Ignorable="w14 w15 w16se w16cid w16 w16cex w16sdtdh wp14">
+<w:ftr xmlns:wpc="http://schemas.microsoft.com/office/word/2010/wordprocessingCanvas" xmlns:cx="http://schemas.microsoft.com/office/drawing/2014/chartex" xmlns:cx1="http://schemas.microsoft.com/office/drawing/2015/9/8/chartex" xmlns:mc="http://schemas.openxmlformats.org/markup-compatibility/2006" xmlns:o="urn:schemas-microsoft-com:office:office" xmlns:r="http://schemas.openxmlformats.org/officeDocument/2006/relationships" xmlns:m="http://schemas.openxmlformats.org/officeDocument/2006/math" xmlns:v="urn:schemas-microsoft-com:vml" xmlns:wp14="http://schemas.microsoft.com/office/word/2010/wordprocessingDrawing" xmlns:wp="http://schemas.openxmlformats.org/drawingml/2006/wordprocessingDrawing" xmlns:w10="urn:schemas-microsoft-com:office:word" xmlns:w="http://schemas.openxmlformats.org/wordprocessingml/2006/main" xmlns:w14="http://schemas.microsoft.com/office/word/2010/wordml" xmlns:w15="http://schemas.microsoft.com/office/word/2012/wordml" xmlns:w16se="http://schemas.microsoft.com/office/word/2015/wordml/symex" xmlns:wpg="http://schemas.microsoft.com/office/word/2010/wordprocessingGroup" xmlns:wpi="http://schemas.microsoft.com/office/word/2010/wordprocessingInk" xmlns:wne="http://schemas.microsoft.com/office/word/2006/wordml" xmlns:wps="http://schemas.microsoft.com/office/word/2010/wordprocessingShape" mc:Ignorable="w14 w15 w16se wp14">
   <w:p>
     <w:pPr>
       <w:pBdr>
@@ -3740,7 +5071,7 @@
         <w:bCs/>
         <w:noProof/>
       </w:rPr>
-      <w:t>5</w:t>
+      <w:t>1</w:t>
     </w:r>
     <w:r>
       <w:rPr>
@@ -3783,7 +5114,7 @@
         <w:bCs/>
         <w:noProof/>
       </w:rPr>
-      <w:t>5</w:t>
+      <w:t>2</w:t>
     </w:r>
     <w:r>
       <w:rPr>
@@ -3810,7 +5141,7 @@
 </file>
 
 <file path=word/footnotes.xml><?xml version="1.0" encoding="utf-8"?>
-<w:footnotes xmlns:wpc="http://schemas.microsoft.com/office/word/2010/wordprocessingCanvas" xmlns:cx="http://schemas.microsoft.com/office/drawing/2014/chartex" xmlns:cx1="http://schemas.microsoft.com/office/drawing/2015/9/8/chartex" xmlns:cx2="http://schemas.microsoft.com/office/drawing/2015/10/21/chartex" xmlns:cx3="http://schemas.microsoft.com/office/drawing/2016/5/9/chartex" xmlns:cx4="http://schemas.microsoft.com/office/drawing/2016/5/10/chartex" xmlns:cx5="http://schemas.microsoft.com/office/drawing/2016/5/11/chartex" xmlns:cx6="http://schemas.microsoft.com/office/drawing/2016/5/12/chartex" xmlns:cx7="http://schemas.microsoft.com/office/drawing/2016/5/13/chartex" xmlns:cx8="http://schemas.microsoft.com/office/drawing/2016/5/14/chartex" xmlns:mc="http://schemas.openxmlformats.org/markup-compatibility/2006" xmlns:aink="http://schemas.microsoft.com/office/drawing/2016/ink" xmlns:am3d="http://schemas.microsoft.com/office/drawing/2017/model3d" xmlns:o="urn:schemas-microsoft-com:office:office" xmlns:r="http://schemas.openxmlformats.org/officeDocument/2006/relationships" xmlns:m="http://schemas.openxmlformats.org/officeDocument/2006/math" xmlns:v="urn:schemas-microsoft-com:vml" xmlns:wp14="http://schemas.microsoft.com/office/word/2010/wordprocessingDrawing" xmlns:wp="http://schemas.openxmlformats.org/drawingml/2006/wordprocessingDrawing" xmlns:w10="urn:schemas-microsoft-com:office:word" xmlns:w="http://schemas.openxmlformats.org/wordprocessingml/2006/main" xmlns:w14="http://schemas.microsoft.com/office/word/2010/wordml" xmlns:w15="http://schemas.microsoft.com/office/word/2012/wordml" xmlns:w16cex="http://schemas.microsoft.com/office/word/2018/wordml/cex" xmlns:w16cid="http://schemas.microsoft.com/office/word/2016/wordml/cid" xmlns:w16="http://schemas.microsoft.com/office/word/2018/wordml" xmlns:w16sdtdh="http://schemas.microsoft.com/office/word/2020/wordml/sdtdatahash" xmlns:w16se="http://schemas.microsoft.com/office/word/2015/wordml/symex" xmlns:wpg="http://schemas.microsoft.com/office/word/2010/wordprocessingGroup" xmlns:wpi="http://schemas.microsoft.com/office/word/2010/wordprocessingInk" xmlns:wne="http://schemas.microsoft.com/office/word/2006/wordml" xmlns:wps="http://schemas.microsoft.com/office/word/2010/wordprocessingShape" mc:Ignorable="w14 w15 w16se w16cid w16 w16cex w16sdtdh wp14">
+<w:footnotes xmlns:wpc="http://schemas.microsoft.com/office/word/2010/wordprocessingCanvas" xmlns:cx="http://schemas.microsoft.com/office/drawing/2014/chartex" xmlns:cx1="http://schemas.microsoft.com/office/drawing/2015/9/8/chartex" xmlns:mc="http://schemas.openxmlformats.org/markup-compatibility/2006" xmlns:o="urn:schemas-microsoft-com:office:office" xmlns:r="http://schemas.openxmlformats.org/officeDocument/2006/relationships" xmlns:m="http://schemas.openxmlformats.org/officeDocument/2006/math" xmlns:v="urn:schemas-microsoft-com:vml" xmlns:wp14="http://schemas.microsoft.com/office/word/2010/wordprocessingDrawing" xmlns:wp="http://schemas.openxmlformats.org/drawingml/2006/wordprocessingDrawing" xmlns:w10="urn:schemas-microsoft-com:office:word" xmlns:w="http://schemas.openxmlformats.org/wordprocessingml/2006/main" xmlns:w14="http://schemas.microsoft.com/office/word/2010/wordml" xmlns:w15="http://schemas.microsoft.com/office/word/2012/wordml" xmlns:w16se="http://schemas.microsoft.com/office/word/2015/wordml/symex" xmlns:wpg="http://schemas.microsoft.com/office/word/2010/wordprocessingGroup" xmlns:wpi="http://schemas.microsoft.com/office/word/2010/wordprocessingInk" xmlns:wne="http://schemas.microsoft.com/office/word/2006/wordml" xmlns:wps="http://schemas.microsoft.com/office/word/2010/wordprocessingShape" mc:Ignorable="w14 w15 w16se wp14">
   <w:footnote w:type="separator" w:id="-1">
     <w:p>
       <w:pPr>
@@ -3835,7 +5166,7 @@
 </file>
 
 <file path=word/header1.xml><?xml version="1.0" encoding="utf-8"?>
-<w:hdr xmlns:wpc="http://schemas.microsoft.com/office/word/2010/wordprocessingCanvas" xmlns:cx="http://schemas.microsoft.com/office/drawing/2014/chartex" xmlns:cx1="http://schemas.microsoft.com/office/drawing/2015/9/8/chartex" xmlns:cx2="http://schemas.microsoft.com/office/drawing/2015/10/21/chartex" xmlns:cx3="http://schemas.microsoft.com/office/drawing/2016/5/9/chartex" xmlns:cx4="http://schemas.microsoft.com/office/drawing/2016/5/10/chartex" xmlns:cx5="http://schemas.microsoft.com/office/drawing/2016/5/11/chartex" xmlns:cx6="http://schemas.microsoft.com/office/drawing/2016/5/12/chartex" xmlns:cx7="http://schemas.microsoft.com/office/drawing/2016/5/13/chartex" xmlns:cx8="http://schemas.microsoft.com/office/drawing/2016/5/14/chartex" xmlns:mc="http://schemas.openxmlformats.org/markup-compatibility/2006" xmlns:aink="http://schemas.microsoft.com/office/drawing/2016/ink" xmlns:am3d="http://schemas.microsoft.com/office/drawing/2017/model3d" xmlns:o="urn:schemas-microsoft-com:office:office" xmlns:r="http://schemas.openxmlformats.org/officeDocument/2006/relationships" xmlns:m="http://schemas.openxmlformats.org/officeDocument/2006/math" xmlns:v="urn:schemas-microsoft-com:vml" xmlns:wp14="http://schemas.microsoft.com/office/word/2010/wordprocessingDrawing" xmlns:wp="http://schemas.openxmlformats.org/drawingml/2006/wordprocessingDrawing" xmlns:w10="urn:schemas-microsoft-com:office:word" xmlns:w="http://schemas.openxmlformats.org/wordprocessingml/2006/main" xmlns:w14="http://schemas.microsoft.com/office/word/2010/wordml" xmlns:w15="http://schemas.microsoft.com/office/word/2012/wordml" xmlns:w16cex="http://schemas.microsoft.com/office/word/2018/wordml/cex" xmlns:w16cid="http://schemas.microsoft.com/office/word/2016/wordml/cid" xmlns:w16="http://schemas.microsoft.com/office/word/2018/wordml" xmlns:w16sdtdh="http://schemas.microsoft.com/office/word/2020/wordml/sdtdatahash" xmlns:w16se="http://schemas.microsoft.com/office/word/2015/wordml/symex" xmlns:wpg="http://schemas.microsoft.com/office/word/2010/wordprocessingGroup" xmlns:wpi="http://schemas.microsoft.com/office/word/2010/wordprocessingInk" xmlns:wne="http://schemas.microsoft.com/office/word/2006/wordml" xmlns:wps="http://schemas.microsoft.com/office/word/2010/wordprocessingShape" mc:Ignorable="w14 w15 w16se w16cid w16 w16cex w16sdtdh wp14">
+<w:hdr xmlns:wpc="http://schemas.microsoft.com/office/word/2010/wordprocessingCanvas" xmlns:cx="http://schemas.microsoft.com/office/drawing/2014/chartex" xmlns:cx1="http://schemas.microsoft.com/office/drawing/2015/9/8/chartex" xmlns:mc="http://schemas.openxmlformats.org/markup-compatibility/2006" xmlns:o="urn:schemas-microsoft-com:office:office" xmlns:r="http://schemas.openxmlformats.org/officeDocument/2006/relationships" xmlns:m="http://schemas.openxmlformats.org/officeDocument/2006/math" xmlns:v="urn:schemas-microsoft-com:vml" xmlns:wp14="http://schemas.microsoft.com/office/word/2010/wordprocessingDrawing" xmlns:wp="http://schemas.openxmlformats.org/drawingml/2006/wordprocessingDrawing" xmlns:w10="urn:schemas-microsoft-com:office:word" xmlns:w="http://schemas.openxmlformats.org/wordprocessingml/2006/main" xmlns:w14="http://schemas.microsoft.com/office/word/2010/wordml" xmlns:w15="http://schemas.microsoft.com/office/word/2012/wordml" xmlns:w16se="http://schemas.microsoft.com/office/word/2015/wordml/symex" xmlns:wpg="http://schemas.microsoft.com/office/word/2010/wordprocessingGroup" xmlns:wpi="http://schemas.microsoft.com/office/word/2010/wordprocessingInk" xmlns:wne="http://schemas.microsoft.com/office/word/2006/wordml" xmlns:wps="http://schemas.microsoft.com/office/word/2010/wordprocessingShape" mc:Ignorable="w14 w15 w16se wp14">
   <w:p>
     <w:pPr>
       <w:pStyle w:val="Header"/>
@@ -3848,7 +5179,7 @@
 </file>
 
 <file path=word/header2.xml><?xml version="1.0" encoding="utf-8"?>
-<w:hdr xmlns:wpc="http://schemas.microsoft.com/office/word/2010/wordprocessingCanvas" xmlns:cx="http://schemas.microsoft.com/office/drawing/2014/chartex" xmlns:cx1="http://schemas.microsoft.com/office/drawing/2015/9/8/chartex" xmlns:cx2="http://schemas.microsoft.com/office/drawing/2015/10/21/chartex" xmlns:cx3="http://schemas.microsoft.com/office/drawing/2016/5/9/chartex" xmlns:cx4="http://schemas.microsoft.com/office/drawing/2016/5/10/chartex" xmlns:cx5="http://schemas.microsoft.com/office/drawing/2016/5/11/chartex" xmlns:cx6="http://schemas.microsoft.com/office/drawing/2016/5/12/chartex" xmlns:cx7="http://schemas.microsoft.com/office/drawing/2016/5/13/chartex" xmlns:cx8="http://schemas.microsoft.com/office/drawing/2016/5/14/chartex" xmlns:mc="http://schemas.openxmlformats.org/markup-compatibility/2006" xmlns:aink="http://schemas.microsoft.com/office/drawing/2016/ink" xmlns:am3d="http://schemas.microsoft.com/office/drawing/2017/model3d" xmlns:o="urn:schemas-microsoft-com:office:office" xmlns:r="http://schemas.openxmlformats.org/officeDocument/2006/relationships" xmlns:m="http://schemas.openxmlformats.org/officeDocument/2006/math" xmlns:v="urn:schemas-microsoft-com:vml" xmlns:wp14="http://schemas.microsoft.com/office/word/2010/wordprocessingDrawing" xmlns:wp="http://schemas.openxmlformats.org/drawingml/2006/wordprocessingDrawing" xmlns:w10="urn:schemas-microsoft-com:office:word" xmlns:w="http://schemas.openxmlformats.org/wordprocessingml/2006/main" xmlns:w14="http://schemas.microsoft.com/office/word/2010/wordml" xmlns:w15="http://schemas.microsoft.com/office/word/2012/wordml" xmlns:w16cex="http://schemas.microsoft.com/office/word/2018/wordml/cex" xmlns:w16cid="http://schemas.microsoft.com/office/word/2016/wordml/cid" xmlns:w16="http://schemas.microsoft.com/office/word/2018/wordml" xmlns:w16sdtdh="http://schemas.microsoft.com/office/word/2020/wordml/sdtdatahash" xmlns:w16se="http://schemas.microsoft.com/office/word/2015/wordml/symex" xmlns:wpg="http://schemas.microsoft.com/office/word/2010/wordprocessingGroup" xmlns:wpi="http://schemas.microsoft.com/office/word/2010/wordprocessingInk" xmlns:wne="http://schemas.microsoft.com/office/word/2006/wordml" xmlns:wps="http://schemas.microsoft.com/office/word/2010/wordprocessingShape" mc:Ignorable="w14 w15 w16se w16cid w16 w16cex w16sdtdh wp14">
+<w:hdr xmlns:wpc="http://schemas.microsoft.com/office/word/2010/wordprocessingCanvas" xmlns:cx="http://schemas.microsoft.com/office/drawing/2014/chartex" xmlns:cx1="http://schemas.microsoft.com/office/drawing/2015/9/8/chartex" xmlns:mc="http://schemas.openxmlformats.org/markup-compatibility/2006" xmlns:o="urn:schemas-microsoft-com:office:office" xmlns:r="http://schemas.openxmlformats.org/officeDocument/2006/relationships" xmlns:m="http://schemas.openxmlformats.org/officeDocument/2006/math" xmlns:v="urn:schemas-microsoft-com:vml" xmlns:wp14="http://schemas.microsoft.com/office/word/2010/wordprocessingDrawing" xmlns:wp="http://schemas.openxmlformats.org/drawingml/2006/wordprocessingDrawing" xmlns:w10="urn:schemas-microsoft-com:office:word" xmlns:w="http://schemas.openxmlformats.org/wordprocessingml/2006/main" xmlns:w14="http://schemas.microsoft.com/office/word/2010/wordml" xmlns:w15="http://schemas.microsoft.com/office/word/2012/wordml" xmlns:w16se="http://schemas.microsoft.com/office/word/2015/wordml/symex" xmlns:wpg="http://schemas.microsoft.com/office/word/2010/wordprocessingGroup" xmlns:wpi="http://schemas.microsoft.com/office/word/2010/wordprocessingInk" xmlns:wne="http://schemas.microsoft.com/office/word/2006/wordml" xmlns:wps="http://schemas.microsoft.com/office/word/2010/wordprocessingShape" mc:Ignorable="w14 w15 w16se wp14">
   <w:p>
     <w:pPr>
       <w:pStyle w:val="Header"/>
@@ -3861,7 +5192,7 @@
 </file>
 
 <file path=word/numbering.xml><?xml version="1.0" encoding="utf-8"?>
-<w:numbering xmlns:wpc="http://schemas.microsoft.com/office/word/2010/wordprocessingCanvas" xmlns:cx="http://schemas.microsoft.com/office/drawing/2014/chartex" xmlns:cx1="http://schemas.microsoft.com/office/drawing/2015/9/8/chartex" xmlns:cx2="http://schemas.microsoft.com/office/drawing/2015/10/21/chartex" xmlns:cx3="http://schemas.microsoft.com/office/drawing/2016/5/9/chartex" xmlns:cx4="http://schemas.microsoft.com/office/drawing/2016/5/10/chartex" xmlns:cx5="http://schemas.microsoft.com/office/drawing/2016/5/11/chartex" xmlns:cx6="http://schemas.microsoft.com/office/drawing/2016/5/12/chartex" xmlns:cx7="http://schemas.microsoft.com/office/drawing/2016/5/13/chartex" xmlns:cx8="http://schemas.microsoft.com/office/drawing/2016/5/14/chartex" xmlns:mc="http://schemas.openxmlformats.org/markup-compatibility/2006" xmlns:aink="http://schemas.microsoft.com/office/drawing/2016/ink" xmlns:am3d="http://schemas.microsoft.com/office/drawing/2017/model3d" xmlns:o="urn:schemas-microsoft-com:office:office" xmlns:r="http://schemas.openxmlformats.org/officeDocument/2006/relationships" xmlns:m="http://schemas.openxmlformats.org/officeDocument/2006/math" xmlns:v="urn:schemas-microsoft-com:vml" xmlns:wp14="http://schemas.microsoft.com/office/word/2010/wordprocessingDrawing" xmlns:wp="http://schemas.openxmlformats.org/drawingml/2006/wordprocessingDrawing" xmlns:w10="urn:schemas-microsoft-com:office:word" xmlns:w="http://schemas.openxmlformats.org/wordprocessingml/2006/main" xmlns:w14="http://schemas.microsoft.com/office/word/2010/wordml" xmlns:w15="http://schemas.microsoft.com/office/word/2012/wordml" xmlns:w16cex="http://schemas.microsoft.com/office/word/2018/wordml/cex" xmlns:w16cid="http://schemas.microsoft.com/office/word/2016/wordml/cid" xmlns:w16="http://schemas.microsoft.com/office/word/2018/wordml" xmlns:w16sdtdh="http://schemas.microsoft.com/office/word/2020/wordml/sdtdatahash" xmlns:w16se="http://schemas.microsoft.com/office/word/2015/wordml/symex" xmlns:wpg="http://schemas.microsoft.com/office/word/2010/wordprocessingGroup" xmlns:wpi="http://schemas.microsoft.com/office/word/2010/wordprocessingInk" xmlns:wne="http://schemas.microsoft.com/office/word/2006/wordml" xmlns:wps="http://schemas.microsoft.com/office/word/2010/wordprocessingShape" mc:Ignorable="w14 w15 w16se w16cid w16 w16cex w16sdtdh wp14">
+<w:numbering xmlns:wpc="http://schemas.microsoft.com/office/word/2010/wordprocessingCanvas" xmlns:cx="http://schemas.microsoft.com/office/drawing/2014/chartex" xmlns:cx1="http://schemas.microsoft.com/office/drawing/2015/9/8/chartex" xmlns:mc="http://schemas.openxmlformats.org/markup-compatibility/2006" xmlns:o="urn:schemas-microsoft-com:office:office" xmlns:r="http://schemas.openxmlformats.org/officeDocument/2006/relationships" xmlns:m="http://schemas.openxmlformats.org/officeDocument/2006/math" xmlns:v="urn:schemas-microsoft-com:vml" xmlns:wp14="http://schemas.microsoft.com/office/word/2010/wordprocessingDrawing" xmlns:wp="http://schemas.openxmlformats.org/drawingml/2006/wordprocessingDrawing" xmlns:w10="urn:schemas-microsoft-com:office:word" xmlns:w="http://schemas.openxmlformats.org/wordprocessingml/2006/main" xmlns:w14="http://schemas.microsoft.com/office/word/2010/wordml" xmlns:w15="http://schemas.microsoft.com/office/word/2012/wordml" xmlns:w16se="http://schemas.microsoft.com/office/word/2015/wordml/symex" xmlns:wpg="http://schemas.microsoft.com/office/word/2010/wordprocessingGroup" xmlns:wpi="http://schemas.microsoft.com/office/word/2010/wordprocessingInk" xmlns:wne="http://schemas.microsoft.com/office/word/2006/wordml" xmlns:wps="http://schemas.microsoft.com/office/word/2010/wordprocessingShape" mc:Ignorable="w14 w15 w16se wp14">
   <w:abstractNum w:abstractNumId="0" w15:restartNumberingAfterBreak="0">
     <w:nsid w:val="15102D5A"/>
     <w:multiLevelType w:val="multilevel"/>
@@ -4054,7 +5385,7 @@
 </file>
 
 <file path=word/styles.xml><?xml version="1.0" encoding="utf-8"?>
-<w:styles xmlns:mc="http://schemas.openxmlformats.org/markup-compatibility/2006" xmlns:r="http://schemas.openxmlformats.org/officeDocument/2006/relationships" xmlns:w="http://schemas.openxmlformats.org/wordprocessingml/2006/main" xmlns:w14="http://schemas.microsoft.com/office/word/2010/wordml" xmlns:w15="http://schemas.microsoft.com/office/word/2012/wordml" xmlns:w16cex="http://schemas.microsoft.com/office/word/2018/wordml/cex" xmlns:w16cid="http://schemas.microsoft.com/office/word/2016/wordml/cid" xmlns:w16="http://schemas.microsoft.com/office/word/2018/wordml" xmlns:w16sdtdh="http://schemas.microsoft.com/office/word/2020/wordml/sdtdatahash" xmlns:w16se="http://schemas.microsoft.com/office/word/2015/wordml/symex" mc:Ignorable="w14 w15 w16se w16cid w16 w16cex w16sdtdh">
+<w:styles xmlns:mc="http://schemas.openxmlformats.org/markup-compatibility/2006" xmlns:r="http://schemas.openxmlformats.org/officeDocument/2006/relationships" xmlns:w="http://schemas.openxmlformats.org/wordprocessingml/2006/main" xmlns:w14="http://schemas.microsoft.com/office/word/2010/wordml" xmlns:w15="http://schemas.microsoft.com/office/word/2012/wordml" xmlns:w16se="http://schemas.microsoft.com/office/word/2015/wordml/symex" mc:Ignorable="w14 w15 w16se">
   <w:docDefaults>
     <w:rPrDefault>
       <w:rPr>
@@ -4064,7 +5395,7 @@
     </w:rPrDefault>
     <w:pPrDefault/>
   </w:docDefaults>
-  <w:latentStyles w:defLockedState="0" w:defUIPriority="99" w:defSemiHidden="0" w:defUnhideWhenUsed="0" w:defQFormat="0" w:count="376">
+  <w:latentStyles w:defLockedState="0" w:defUIPriority="99" w:defSemiHidden="0" w:defUnhideWhenUsed="0" w:defQFormat="0" w:count="371">
     <w:lsdException w:name="Normal" w:uiPriority="0" w:qFormat="1"/>
     <w:lsdException w:name="heading 1" w:uiPriority="9" w:qFormat="1"/>
     <w:lsdException w:name="heading 2" w:semiHidden="1" w:uiPriority="9" w:unhideWhenUsed="1" w:qFormat="1"/>
@@ -4170,6 +5501,7 @@
     <w:lsdException w:name="HTML Sample" w:semiHidden="1" w:unhideWhenUsed="1"/>
     <w:lsdException w:name="HTML Typewriter" w:semiHidden="1" w:unhideWhenUsed="1"/>
     <w:lsdException w:name="HTML Variable" w:semiHidden="1" w:unhideWhenUsed="1"/>
+    <w:lsdException w:name="Normal Table" w:semiHidden="1" w:unhideWhenUsed="1"/>
     <w:lsdException w:name="annotation subject" w:semiHidden="1" w:unhideWhenUsed="1"/>
     <w:lsdException w:name="No List" w:semiHidden="1" w:unhideWhenUsed="1"/>
     <w:lsdException w:name="Outline List 1" w:semiHidden="1" w:unhideWhenUsed="1"/>
@@ -4212,8 +5544,11 @@
     <w:lsdException w:name="Table Contemporary" w:semiHidden="1" w:unhideWhenUsed="1"/>
     <w:lsdException w:name="Table Elegant" w:semiHidden="1" w:unhideWhenUsed="1"/>
     <w:lsdException w:name="Table Professional" w:semiHidden="1" w:unhideWhenUsed="1"/>
+    <w:lsdException w:name="Table Subtle 1" w:semiHidden="1" w:unhideWhenUsed="1"/>
     <w:lsdException w:name="Table Subtle 2" w:semiHidden="1" w:unhideWhenUsed="1"/>
     <w:lsdException w:name="Table Web 1" w:semiHidden="1" w:unhideWhenUsed="1"/>
+    <w:lsdException w:name="Table Web 2" w:semiHidden="1" w:unhideWhenUsed="1"/>
+    <w:lsdException w:name="Table Web 3" w:semiHidden="1" w:unhideWhenUsed="1"/>
     <w:lsdException w:name="Balloon Text" w:semiHidden="1" w:unhideWhenUsed="1"/>
     <w:lsdException w:name="Table Grid" w:uiPriority="59"/>
     <w:lsdException w:name="Table Theme" w:semiHidden="1" w:unhideWhenUsed="1"/>
@@ -4432,11 +5767,6 @@
     <w:lsdException w:name="List Table 5 Dark Accent 6" w:uiPriority="50"/>
     <w:lsdException w:name="List Table 6 Colorful Accent 6" w:uiPriority="51"/>
     <w:lsdException w:name="List Table 7 Colorful Accent 6" w:uiPriority="52"/>
-    <w:lsdException w:name="Mention" w:semiHidden="1" w:unhideWhenUsed="1"/>
-    <w:lsdException w:name="Smart Hyperlink" w:semiHidden="1" w:unhideWhenUsed="1"/>
-    <w:lsdException w:name="Hashtag" w:semiHidden="1" w:unhideWhenUsed="1"/>
-    <w:lsdException w:name="Unresolved Mention" w:semiHidden="1" w:unhideWhenUsed="1"/>
-    <w:lsdException w:name="Smart Link" w:semiHidden="1" w:unhideWhenUsed="1"/>
   </w:latentStyles>
   <w:style w:type="paragraph" w:default="1" w:styleId="Normal">
     <w:name w:val="Normal"/>
@@ -5243,7 +6573,7 @@
 </file>
 
 <file path=customXml/itemProps1.xml><?xml version="1.0" encoding="utf-8"?>
-<ds:datastoreItem xmlns:ds="http://schemas.openxmlformats.org/officeDocument/2006/customXml" ds:itemID="{DBE1D7BF-2EB0-4B9B-ACFC-3BDCEEC96DF2}">
+<ds:datastoreItem xmlns:ds="http://schemas.openxmlformats.org/officeDocument/2006/customXml" ds:itemID="{C60DD4C5-91C9-4E06-B213-CDA4376EFBA1}">
   <ds:schemaRefs>
     <ds:schemaRef ds:uri="http://schemas.openxmlformats.org/officeDocument/2006/bibliography"/>
   </ds:schemaRefs>

</xml_diff>

<commit_message>
nmv 15 06 2024
</commit_message>
<xml_diff>
--- a/TS-Padam/TS-4.5/TS 4.5 Tamil Pada Paatam Corrections.docx
+++ b/TS-Padam/TS-4.5/TS 4.5 Tamil Pada Paatam Corrections.docx
@@ -1,7 +1,292 @@
 
 <file path=word/document.xml><?xml version="1.0" encoding="utf-8"?>
-<w:document xmlns:wpc="http://schemas.microsoft.com/office/word/2010/wordprocessingCanvas" xmlns:cx="http://schemas.microsoft.com/office/drawing/2014/chartex" xmlns:cx1="http://schemas.microsoft.com/office/drawing/2015/9/8/chartex" xmlns:cx2="http://schemas.microsoft.com/office/drawing/2015/10/21/chartex" xmlns:cx3="http://schemas.microsoft.com/office/drawing/2016/5/9/chartex" xmlns:cx4="http://schemas.microsoft.com/office/drawing/2016/5/10/chartex" xmlns:cx5="http://schemas.microsoft.com/office/drawing/2016/5/11/chartex" xmlns:cx6="http://schemas.microsoft.com/office/drawing/2016/5/12/chartex" xmlns:cx7="http://schemas.microsoft.com/office/drawing/2016/5/13/chartex" xmlns:cx8="http://schemas.microsoft.com/office/drawing/2016/5/14/chartex" xmlns:mc="http://schemas.openxmlformats.org/markup-compatibility/2006" xmlns:aink="http://schemas.microsoft.com/office/drawing/2016/ink" xmlns:am3d="http://schemas.microsoft.com/office/drawing/2017/model3d" xmlns:o="urn:schemas-microsoft-com:office:office" xmlns:oel="http://schemas.microsoft.com/office/2019/extlst" xmlns:r="http://schemas.openxmlformats.org/officeDocument/2006/relationships" xmlns:m="http://schemas.openxmlformats.org/officeDocument/2006/math" xmlns:v="urn:schemas-microsoft-com:vml" xmlns:wp14="http://schemas.microsoft.com/office/word/2010/wordprocessingDrawing" xmlns:wp="http://schemas.openxmlformats.org/drawingml/2006/wordprocessingDrawing" xmlns:w10="urn:schemas-microsoft-com:office:word" xmlns:w="http://schemas.openxmlformats.org/wordprocessingml/2006/main" xmlns:w14="http://schemas.microsoft.com/office/word/2010/wordml" xmlns:w15="http://schemas.microsoft.com/office/word/2012/wordml" xmlns:w16cex="http://schemas.microsoft.com/office/word/2018/wordml/cex" xmlns:w16cid="http://schemas.microsoft.com/office/word/2016/wordml/cid" xmlns:w16="http://schemas.microsoft.com/office/word/2018/wordml" xmlns:w16sdtdh="http://schemas.microsoft.com/office/word/2020/wordml/sdtdatahash" xmlns:w16se="http://schemas.microsoft.com/office/word/2015/wordml/symex" xmlns:wpg="http://schemas.microsoft.com/office/word/2010/wordprocessingGroup" xmlns:wpi="http://schemas.microsoft.com/office/word/2010/wordprocessingInk" xmlns:wne="http://schemas.microsoft.com/office/word/2006/wordml" xmlns:wps="http://schemas.microsoft.com/office/word/2010/wordprocessingShape" mc:Ignorable="w14 w15 w16se w16cid w16 w16cex w16sdtdh wp14">
+<w:document xmlns:wpc="http://schemas.microsoft.com/office/word/2010/wordprocessingCanvas" xmlns:cx="http://schemas.microsoft.com/office/drawing/2014/chartex" xmlns:cx1="http://schemas.microsoft.com/office/drawing/2015/9/8/chartex" xmlns:cx2="http://schemas.microsoft.com/office/drawing/2015/10/21/chartex" xmlns:cx3="http://schemas.microsoft.com/office/drawing/2016/5/9/chartex" xmlns:cx4="http://schemas.microsoft.com/office/drawing/2016/5/10/chartex" xmlns:cx5="http://schemas.microsoft.com/office/drawing/2016/5/11/chartex" xmlns:cx6="http://schemas.microsoft.com/office/drawing/2016/5/12/chartex" xmlns:cx7="http://schemas.microsoft.com/office/drawing/2016/5/13/chartex" xmlns:cx8="http://schemas.microsoft.com/office/drawing/2016/5/14/chartex" xmlns:mc="http://schemas.openxmlformats.org/markup-compatibility/2006" xmlns:aink="http://schemas.microsoft.com/office/drawing/2016/ink" xmlns:am3d="http://schemas.microsoft.com/office/drawing/2017/model3d" xmlns:o="urn:schemas-microsoft-com:office:office" xmlns:oel="http://schemas.microsoft.com/office/2019/extlst" xmlns:r="http://schemas.openxmlformats.org/officeDocument/2006/relationships" xmlns:m="http://schemas.openxmlformats.org/officeDocument/2006/math" xmlns:v="urn:schemas-microsoft-com:vml" xmlns:wp14="http://schemas.microsoft.com/office/word/2010/wordprocessingDrawing" xmlns:wp="http://schemas.openxmlformats.org/drawingml/2006/wordprocessingDrawing" xmlns:w10="urn:schemas-microsoft-com:office:word" xmlns:w="http://schemas.openxmlformats.org/wordprocessingml/2006/main" xmlns:w14="http://schemas.microsoft.com/office/word/2010/wordml" xmlns:w15="http://schemas.microsoft.com/office/word/2012/wordml" xmlns:w16cex="http://schemas.microsoft.com/office/word/2018/wordml/cex" xmlns:w16cid="http://schemas.microsoft.com/office/word/2016/wordml/cid" xmlns:w16="http://schemas.microsoft.com/office/word/2018/wordml" xmlns:w16du="http://schemas.microsoft.com/office/word/2023/wordml/word16du" xmlns:w16sdtdh="http://schemas.microsoft.com/office/word/2020/wordml/sdtdatahash" xmlns:w16se="http://schemas.microsoft.com/office/word/2015/wordml/symex" xmlns:wpg="http://schemas.microsoft.com/office/word/2010/wordprocessingGroup" xmlns:wpi="http://schemas.microsoft.com/office/word/2010/wordprocessingInk" xmlns:wne="http://schemas.microsoft.com/office/word/2006/wordml" xmlns:wps="http://schemas.microsoft.com/office/word/2010/wordprocessingShape" mc:Ignorable="w14 w15 w16se w16cid w16 w16cex w16sdtdh w16du wp14">
   <w:body>
+    <w:p>
+      <w:pPr>
+        <w:jc w:val="center"/>
+        <w:rPr>
+          <w:b/>
+          <w:bCs/>
+          <w:sz w:val="32"/>
+          <w:szCs w:val="32"/>
+          <w:u w:val="single"/>
+        </w:rPr>
+      </w:pPr>
+      <w:r>
+        <w:rPr>
+          <w:b/>
+          <w:bCs/>
+          <w:sz w:val="32"/>
+          <w:szCs w:val="32"/>
+          <w:u w:val="single"/>
+        </w:rPr>
+        <w:t xml:space="preserve">TS Pada Paatam – TS 4.5 </w:t>
+      </w:r>
+      <w:r>
+        <w:rPr>
+          <w:b/>
+          <w:bCs/>
+          <w:sz w:val="32"/>
+          <w:szCs w:val="32"/>
+          <w:u w:val="single"/>
+        </w:rPr>
+        <w:t>Tamil</w:t>
+      </w:r>
+      <w:r>
+        <w:rPr>
+          <w:b/>
+          <w:bCs/>
+          <w:sz w:val="32"/>
+          <w:szCs w:val="32"/>
+          <w:u w:val="single"/>
+        </w:rPr>
+        <w:t xml:space="preserve"> Corrections – Observed till </w:t>
+      </w:r>
+      <w:r>
+        <w:rPr>
+          <w:b/>
+          <w:bCs/>
+          <w:sz w:val="32"/>
+          <w:szCs w:val="32"/>
+          <w:u w:val="single"/>
+        </w:rPr>
+        <w:t>30th June 2024</w:t>
+      </w:r>
+    </w:p>
+    <w:p>
+      <w:pPr>
+        <w:jc w:val="center"/>
+        <w:rPr>
+          <w:b/>
+          <w:bCs/>
+        </w:rPr>
+      </w:pPr>
+      <w:r>
+        <w:rPr>
+          <w:b/>
+          <w:bCs/>
+        </w:rPr>
+        <w:t>(ignore those which are already incorporated in your book’s version and date)</w:t>
+      </w:r>
+    </w:p>
+    <w:tbl>
+      <w:tblPr>
+        <w:tblW w:w="13050" w:type="dxa"/>
+        <w:tblInd w:w="-792" w:type="dxa"/>
+        <w:tblBorders>
+          <w:top w:val="single" w:sz="4" w:space="0" w:color="000000"/>
+          <w:left w:val="single" w:sz="4" w:space="0" w:color="000000"/>
+          <w:bottom w:val="single" w:sz="4" w:space="0" w:color="000000"/>
+          <w:right w:val="single" w:sz="4" w:space="0" w:color="000000"/>
+          <w:insideH w:val="single" w:sz="4" w:space="0" w:color="000000"/>
+          <w:insideV w:val="single" w:sz="4" w:space="0" w:color="000000"/>
+        </w:tblBorders>
+        <w:tblLook w:val="04A0" w:firstRow="1" w:lastRow="0" w:firstColumn="1" w:lastColumn="0" w:noHBand="0" w:noVBand="1"/>
+      </w:tblPr>
+      <w:tblGrid>
+        <w:gridCol w:w="3092"/>
+        <w:gridCol w:w="4738"/>
+        <w:gridCol w:w="5220"/>
+      </w:tblGrid>
+      <w:tr>
+        <w:tc>
+          <w:tcPr>
+            <w:tcW w:w="3092" w:type="dxa"/>
+          </w:tcPr>
+          <w:p>
+            <w:pPr>
+              <w:spacing w:before="0" w:line="240" w:lineRule="auto"/>
+              <w:jc w:val="center"/>
+              <w:rPr>
+                <w:sz w:val="32"/>
+                <w:szCs w:val="32"/>
+              </w:rPr>
+            </w:pPr>
+            <w:r>
+              <w:rPr>
+                <w:sz w:val="32"/>
+                <w:szCs w:val="32"/>
+              </w:rPr>
+              <w:t>Section, Paragraph</w:t>
+            </w:r>
+          </w:p>
+          <w:p>
+            <w:pPr>
+              <w:spacing w:before="0" w:line="240" w:lineRule="auto"/>
+              <w:jc w:val="center"/>
+              <w:rPr>
+                <w:sz w:val="32"/>
+                <w:szCs w:val="32"/>
+              </w:rPr>
+            </w:pPr>
+            <w:r>
+              <w:rPr>
+                <w:sz w:val="32"/>
+                <w:szCs w:val="32"/>
+              </w:rPr>
+              <w:t>Reference</w:t>
+            </w:r>
+          </w:p>
+        </w:tc>
+        <w:tc>
+          <w:tcPr>
+            <w:tcW w:w="4738" w:type="dxa"/>
+          </w:tcPr>
+          <w:p>
+            <w:pPr>
+              <w:spacing w:before="0" w:line="240" w:lineRule="auto"/>
+              <w:jc w:val="center"/>
+              <w:rPr>
+                <w:sz w:val="32"/>
+                <w:szCs w:val="32"/>
+              </w:rPr>
+            </w:pPr>
+            <w:r>
+              <w:rPr>
+                <w:sz w:val="32"/>
+                <w:szCs w:val="32"/>
+              </w:rPr>
+              <w:t>As Printed</w:t>
+            </w:r>
+          </w:p>
+        </w:tc>
+        <w:tc>
+          <w:tcPr>
+            <w:tcW w:w="5220" w:type="dxa"/>
+          </w:tcPr>
+          <w:p>
+            <w:pPr>
+              <w:spacing w:before="0" w:line="240" w:lineRule="auto"/>
+              <w:ind w:right="-18"/>
+              <w:jc w:val="center"/>
+              <w:rPr>
+                <w:sz w:val="32"/>
+                <w:szCs w:val="32"/>
+              </w:rPr>
+            </w:pPr>
+            <w:r>
+              <w:rPr>
+                <w:sz w:val="32"/>
+                <w:szCs w:val="32"/>
+              </w:rPr>
+              <w:t>To be read as or corrected as</w:t>
+            </w:r>
+          </w:p>
+        </w:tc>
+      </w:tr>
+      <w:tr>
+        <w:trPr>
+          <w:trHeight w:val="680"/>
+        </w:trPr>
+        <w:tc>
+          <w:tcPr>
+            <w:tcW w:w="3092" w:type="dxa"/>
+          </w:tcPr>
+          <w:p>
+            <w:pPr>
+              <w:spacing w:before="0" w:line="240" w:lineRule="auto"/>
+              <w:jc w:val="center"/>
+              <w:rPr>
+                <w:rFonts w:cs="Arial"/>
+                <w:b/>
+                <w:sz w:val="28"/>
+                <w:szCs w:val="32"/>
+                <w:lang w:bidi="ta-IN"/>
+              </w:rPr>
+            </w:pPr>
+            <w:r>
+              <w:rPr>
+                <w:rFonts w:cs="Arial"/>
+                <w:b/>
+                <w:sz w:val="28"/>
+                <w:szCs w:val="32"/>
+                <w:lang w:bidi="ta-IN"/>
+              </w:rPr>
+              <w:t>None</w:t>
+            </w:r>
+          </w:p>
+        </w:tc>
+        <w:tc>
+          <w:tcPr>
+            <w:tcW w:w="4738" w:type="dxa"/>
+          </w:tcPr>
+          <w:p>
+            <w:pPr>
+              <w:widowControl w:val="0"/>
+              <w:autoSpaceDE w:val="0"/>
+              <w:autoSpaceDN w:val="0"/>
+              <w:adjustRightInd w:val="0"/>
+              <w:spacing w:before="0" w:line="240" w:lineRule="auto"/>
+              <w:jc w:val="center"/>
+              <w:rPr>
+                <w:rFonts w:ascii="BRH Malayalam Extra" w:hAnsi="BRH Malayalam Extra" w:cs="BRH Malayalam Extra"/>
+                <w:sz w:val="40"/>
+                <w:szCs w:val="40"/>
+              </w:rPr>
+            </w:pPr>
+            <w:r>
+              <w:rPr>
+                <w:rFonts w:cs="Arial"/>
+                <w:b/>
+                <w:sz w:val="28"/>
+                <w:szCs w:val="32"/>
+                <w:lang w:bidi="ta-IN"/>
+              </w:rPr>
+              <w:t>None</w:t>
+            </w:r>
+          </w:p>
+        </w:tc>
+        <w:tc>
+          <w:tcPr>
+            <w:tcW w:w="5220" w:type="dxa"/>
+          </w:tcPr>
+          <w:p>
+            <w:pPr>
+              <w:spacing w:before="0" w:line="240" w:lineRule="auto"/>
+              <w:jc w:val="center"/>
+              <w:rPr>
+                <w:rFonts w:ascii="BRH Malayalam Extra" w:hAnsi="BRH Malayalam Extra" w:cs="BRH Malayalam Extra"/>
+                <w:sz w:val="40"/>
+                <w:szCs w:val="40"/>
+              </w:rPr>
+            </w:pPr>
+            <w:r>
+              <w:rPr>
+                <w:rFonts w:cs="Arial"/>
+                <w:b/>
+                <w:sz w:val="28"/>
+                <w:szCs w:val="32"/>
+                <w:lang w:bidi="ta-IN"/>
+              </w:rPr>
+              <w:t>None</w:t>
+            </w:r>
+          </w:p>
+        </w:tc>
+      </w:tr>
+    </w:tbl>
+    <w:p>
+      <w:pPr>
+        <w:jc w:val="center"/>
+        <w:rPr>
+          <w:b/>
+          <w:bCs/>
+          <w:sz w:val="32"/>
+          <w:szCs w:val="32"/>
+          <w:u w:val="single"/>
+        </w:rPr>
+      </w:pPr>
+      <w:r>
+        <w:rPr>
+          <w:b/>
+          <w:bCs/>
+          <w:sz w:val="32"/>
+          <w:szCs w:val="32"/>
+          <w:u w:val="single"/>
+        </w:rPr>
+        <w:t>==========</w:t>
+      </w:r>
+    </w:p>
     <w:p>
       <w:pPr>
         <w:jc w:val="center"/>
@@ -254,7 +539,6 @@
                 <w:lang w:bidi="ta-IN"/>
               </w:rPr>
             </w:pPr>
-            <w:proofErr w:type="spellStart"/>
             <w:r>
               <w:rPr>
                 <w:rFonts w:cs="Arial"/>
@@ -263,18 +547,7 @@
                 <w:szCs w:val="32"/>
                 <w:lang w:bidi="ta-IN"/>
               </w:rPr>
-              <w:t>Paanchati</w:t>
-            </w:r>
-            <w:proofErr w:type="spellEnd"/>
-            <w:r>
-              <w:rPr>
-                <w:rFonts w:cs="Arial"/>
-                <w:b/>
-                <w:sz w:val="28"/>
-                <w:szCs w:val="32"/>
-                <w:lang w:bidi="ta-IN"/>
-              </w:rPr>
-              <w:t xml:space="preserve"> No -</w:t>
+              <w:t>Paanchati No -</w:t>
             </w:r>
             <w:r>
               <w:rPr>
@@ -762,7 +1035,6 @@
                 <w:lang w:bidi="ta-IN"/>
               </w:rPr>
             </w:pPr>
-            <w:proofErr w:type="spellStart"/>
             <w:r>
               <w:rPr>
                 <w:rFonts w:cs="Arial"/>
@@ -771,18 +1043,7 @@
                 <w:szCs w:val="32"/>
                 <w:lang w:bidi="ta-IN"/>
               </w:rPr>
-              <w:t>Paanchati</w:t>
-            </w:r>
-            <w:proofErr w:type="spellEnd"/>
-            <w:r>
-              <w:rPr>
-                <w:rFonts w:cs="Arial"/>
-                <w:b/>
-                <w:sz w:val="28"/>
-                <w:szCs w:val="32"/>
-                <w:lang w:bidi="ta-IN"/>
-              </w:rPr>
-              <w:t xml:space="preserve"> No -</w:t>
+              <w:t>Paanchati No -</w:t>
             </w:r>
             <w:r>
               <w:rPr>
@@ -1443,6 +1704,7 @@
                 <w:szCs w:val="32"/>
                 <w:lang w:bidi="ta-IN"/>
               </w:rPr>
+              <w:lastRenderedPageBreak/>
               <w:t>4.5.3.1 – Padam</w:t>
             </w:r>
           </w:p>
@@ -1489,7 +1751,6 @@
                 <w:lang w:bidi="ta-IN"/>
               </w:rPr>
             </w:pPr>
-            <w:proofErr w:type="spellStart"/>
             <w:r>
               <w:rPr>
                 <w:rFonts w:cs="Arial"/>
@@ -1498,18 +1759,7 @@
                 <w:szCs w:val="32"/>
                 <w:lang w:bidi="ta-IN"/>
               </w:rPr>
-              <w:t>Paanchati</w:t>
-            </w:r>
-            <w:proofErr w:type="spellEnd"/>
-            <w:r>
-              <w:rPr>
-                <w:rFonts w:cs="Arial"/>
-                <w:b/>
-                <w:sz w:val="28"/>
-                <w:szCs w:val="32"/>
-                <w:lang w:bidi="ta-IN"/>
-              </w:rPr>
-              <w:t xml:space="preserve"> No -</w:t>
+              <w:t>Paanchati No -</w:t>
             </w:r>
             <w:r>
               <w:rPr>
@@ -4584,7 +4834,7 @@
 </file>
 
 <file path=word/endnotes.xml><?xml version="1.0" encoding="utf-8"?>
-<w:endnotes xmlns:wpc="http://schemas.microsoft.com/office/word/2010/wordprocessingCanvas" xmlns:cx="http://schemas.microsoft.com/office/drawing/2014/chartex" xmlns:cx1="http://schemas.microsoft.com/office/drawing/2015/9/8/chartex" xmlns:cx2="http://schemas.microsoft.com/office/drawing/2015/10/21/chartex" xmlns:cx3="http://schemas.microsoft.com/office/drawing/2016/5/9/chartex" xmlns:cx4="http://schemas.microsoft.com/office/drawing/2016/5/10/chartex" xmlns:cx5="http://schemas.microsoft.com/office/drawing/2016/5/11/chartex" xmlns:cx6="http://schemas.microsoft.com/office/drawing/2016/5/12/chartex" xmlns:cx7="http://schemas.microsoft.com/office/drawing/2016/5/13/chartex" xmlns:cx8="http://schemas.microsoft.com/office/drawing/2016/5/14/chartex" xmlns:mc="http://schemas.openxmlformats.org/markup-compatibility/2006" xmlns:aink="http://schemas.microsoft.com/office/drawing/2016/ink" xmlns:am3d="http://schemas.microsoft.com/office/drawing/2017/model3d" xmlns:o="urn:schemas-microsoft-com:office:office" xmlns:oel="http://schemas.microsoft.com/office/2019/extlst" xmlns:r="http://schemas.openxmlformats.org/officeDocument/2006/relationships" xmlns:m="http://schemas.openxmlformats.org/officeDocument/2006/math" xmlns:v="urn:schemas-microsoft-com:vml" xmlns:wp14="http://schemas.microsoft.com/office/word/2010/wordprocessingDrawing" xmlns:wp="http://schemas.openxmlformats.org/drawingml/2006/wordprocessingDrawing" xmlns:w10="urn:schemas-microsoft-com:office:word" xmlns:w="http://schemas.openxmlformats.org/wordprocessingml/2006/main" xmlns:w14="http://schemas.microsoft.com/office/word/2010/wordml" xmlns:w15="http://schemas.microsoft.com/office/word/2012/wordml" xmlns:w16cex="http://schemas.microsoft.com/office/word/2018/wordml/cex" xmlns:w16cid="http://schemas.microsoft.com/office/word/2016/wordml/cid" xmlns:w16="http://schemas.microsoft.com/office/word/2018/wordml" xmlns:w16sdtdh="http://schemas.microsoft.com/office/word/2020/wordml/sdtdatahash" xmlns:w16se="http://schemas.microsoft.com/office/word/2015/wordml/symex" xmlns:wpg="http://schemas.microsoft.com/office/word/2010/wordprocessingGroup" xmlns:wpi="http://schemas.microsoft.com/office/word/2010/wordprocessingInk" xmlns:wne="http://schemas.microsoft.com/office/word/2006/wordml" xmlns:wps="http://schemas.microsoft.com/office/word/2010/wordprocessingShape" mc:Ignorable="w14 w15 w16se w16cid w16 w16cex w16sdtdh wp14">
+<w:endnotes xmlns:wpc="http://schemas.microsoft.com/office/word/2010/wordprocessingCanvas" xmlns:cx="http://schemas.microsoft.com/office/drawing/2014/chartex" xmlns:cx1="http://schemas.microsoft.com/office/drawing/2015/9/8/chartex" xmlns:cx2="http://schemas.microsoft.com/office/drawing/2015/10/21/chartex" xmlns:cx3="http://schemas.microsoft.com/office/drawing/2016/5/9/chartex" xmlns:cx4="http://schemas.microsoft.com/office/drawing/2016/5/10/chartex" xmlns:cx5="http://schemas.microsoft.com/office/drawing/2016/5/11/chartex" xmlns:cx6="http://schemas.microsoft.com/office/drawing/2016/5/12/chartex" xmlns:cx7="http://schemas.microsoft.com/office/drawing/2016/5/13/chartex" xmlns:cx8="http://schemas.microsoft.com/office/drawing/2016/5/14/chartex" xmlns:mc="http://schemas.openxmlformats.org/markup-compatibility/2006" xmlns:aink="http://schemas.microsoft.com/office/drawing/2016/ink" xmlns:am3d="http://schemas.microsoft.com/office/drawing/2017/model3d" xmlns:o="urn:schemas-microsoft-com:office:office" xmlns:oel="http://schemas.microsoft.com/office/2019/extlst" xmlns:r="http://schemas.openxmlformats.org/officeDocument/2006/relationships" xmlns:m="http://schemas.openxmlformats.org/officeDocument/2006/math" xmlns:v="urn:schemas-microsoft-com:vml" xmlns:wp14="http://schemas.microsoft.com/office/word/2010/wordprocessingDrawing" xmlns:wp="http://schemas.openxmlformats.org/drawingml/2006/wordprocessingDrawing" xmlns:w10="urn:schemas-microsoft-com:office:word" xmlns:w="http://schemas.openxmlformats.org/wordprocessingml/2006/main" xmlns:w14="http://schemas.microsoft.com/office/word/2010/wordml" xmlns:w15="http://schemas.microsoft.com/office/word/2012/wordml" xmlns:w16cex="http://schemas.microsoft.com/office/word/2018/wordml/cex" xmlns:w16cid="http://schemas.microsoft.com/office/word/2016/wordml/cid" xmlns:w16="http://schemas.microsoft.com/office/word/2018/wordml" xmlns:w16du="http://schemas.microsoft.com/office/word/2023/wordml/word16du" xmlns:w16sdtdh="http://schemas.microsoft.com/office/word/2020/wordml/sdtdatahash" xmlns:w16se="http://schemas.microsoft.com/office/word/2015/wordml/symex" xmlns:wpg="http://schemas.microsoft.com/office/word/2010/wordprocessingGroup" xmlns:wpi="http://schemas.microsoft.com/office/word/2010/wordprocessingInk" xmlns:wne="http://schemas.microsoft.com/office/word/2006/wordml" xmlns:wps="http://schemas.microsoft.com/office/word/2010/wordprocessingShape" mc:Ignorable="w14 w15 w16se w16cid w16 w16cex w16sdtdh w16du wp14">
   <w:endnote w:type="separator" w:id="-1">
     <w:p>
       <w:pPr>
@@ -4609,7 +4859,7 @@
 </file>
 
 <file path=word/footer1.xml><?xml version="1.0" encoding="utf-8"?>
-<w:ftr xmlns:wpc="http://schemas.microsoft.com/office/word/2010/wordprocessingCanvas" xmlns:cx="http://schemas.microsoft.com/office/drawing/2014/chartex" xmlns:cx1="http://schemas.microsoft.com/office/drawing/2015/9/8/chartex" xmlns:cx2="http://schemas.microsoft.com/office/drawing/2015/10/21/chartex" xmlns:cx3="http://schemas.microsoft.com/office/drawing/2016/5/9/chartex" xmlns:cx4="http://schemas.microsoft.com/office/drawing/2016/5/10/chartex" xmlns:cx5="http://schemas.microsoft.com/office/drawing/2016/5/11/chartex" xmlns:cx6="http://schemas.microsoft.com/office/drawing/2016/5/12/chartex" xmlns:cx7="http://schemas.microsoft.com/office/drawing/2016/5/13/chartex" xmlns:cx8="http://schemas.microsoft.com/office/drawing/2016/5/14/chartex" xmlns:mc="http://schemas.openxmlformats.org/markup-compatibility/2006" xmlns:aink="http://schemas.microsoft.com/office/drawing/2016/ink" xmlns:am3d="http://schemas.microsoft.com/office/drawing/2017/model3d" xmlns:o="urn:schemas-microsoft-com:office:office" xmlns:oel="http://schemas.microsoft.com/office/2019/extlst" xmlns:r="http://schemas.openxmlformats.org/officeDocument/2006/relationships" xmlns:m="http://schemas.openxmlformats.org/officeDocument/2006/math" xmlns:v="urn:schemas-microsoft-com:vml" xmlns:wp14="http://schemas.microsoft.com/office/word/2010/wordprocessingDrawing" xmlns:wp="http://schemas.openxmlformats.org/drawingml/2006/wordprocessingDrawing" xmlns:w10="urn:schemas-microsoft-com:office:word" xmlns:w="http://schemas.openxmlformats.org/wordprocessingml/2006/main" xmlns:w14="http://schemas.microsoft.com/office/word/2010/wordml" xmlns:w15="http://schemas.microsoft.com/office/word/2012/wordml" xmlns:w16cex="http://schemas.microsoft.com/office/word/2018/wordml/cex" xmlns:w16cid="http://schemas.microsoft.com/office/word/2016/wordml/cid" xmlns:w16="http://schemas.microsoft.com/office/word/2018/wordml" xmlns:w16sdtdh="http://schemas.microsoft.com/office/word/2020/wordml/sdtdatahash" xmlns:w16se="http://schemas.microsoft.com/office/word/2015/wordml/symex" xmlns:wpg="http://schemas.microsoft.com/office/word/2010/wordprocessingGroup" xmlns:wpi="http://schemas.microsoft.com/office/word/2010/wordprocessingInk" xmlns:wne="http://schemas.microsoft.com/office/word/2006/wordml" xmlns:wps="http://schemas.microsoft.com/office/word/2010/wordprocessingShape" mc:Ignorable="w14 w15 w16se w16cid w16 w16cex w16sdtdh wp14">
+<w:ftr xmlns:wpc="http://schemas.microsoft.com/office/word/2010/wordprocessingCanvas" xmlns:cx="http://schemas.microsoft.com/office/drawing/2014/chartex" xmlns:cx1="http://schemas.microsoft.com/office/drawing/2015/9/8/chartex" xmlns:cx2="http://schemas.microsoft.com/office/drawing/2015/10/21/chartex" xmlns:cx3="http://schemas.microsoft.com/office/drawing/2016/5/9/chartex" xmlns:cx4="http://schemas.microsoft.com/office/drawing/2016/5/10/chartex" xmlns:cx5="http://schemas.microsoft.com/office/drawing/2016/5/11/chartex" xmlns:cx6="http://schemas.microsoft.com/office/drawing/2016/5/12/chartex" xmlns:cx7="http://schemas.microsoft.com/office/drawing/2016/5/13/chartex" xmlns:cx8="http://schemas.microsoft.com/office/drawing/2016/5/14/chartex" xmlns:mc="http://schemas.openxmlformats.org/markup-compatibility/2006" xmlns:aink="http://schemas.microsoft.com/office/drawing/2016/ink" xmlns:am3d="http://schemas.microsoft.com/office/drawing/2017/model3d" xmlns:o="urn:schemas-microsoft-com:office:office" xmlns:oel="http://schemas.microsoft.com/office/2019/extlst" xmlns:r="http://schemas.openxmlformats.org/officeDocument/2006/relationships" xmlns:m="http://schemas.openxmlformats.org/officeDocument/2006/math" xmlns:v="urn:schemas-microsoft-com:vml" xmlns:wp14="http://schemas.microsoft.com/office/word/2010/wordprocessingDrawing" xmlns:wp="http://schemas.openxmlformats.org/drawingml/2006/wordprocessingDrawing" xmlns:w10="urn:schemas-microsoft-com:office:word" xmlns:w="http://schemas.openxmlformats.org/wordprocessingml/2006/main" xmlns:w14="http://schemas.microsoft.com/office/word/2010/wordml" xmlns:w15="http://schemas.microsoft.com/office/word/2012/wordml" xmlns:w16cex="http://schemas.microsoft.com/office/word/2018/wordml/cex" xmlns:w16cid="http://schemas.microsoft.com/office/word/2016/wordml/cid" xmlns:w16="http://schemas.microsoft.com/office/word/2018/wordml" xmlns:w16du="http://schemas.microsoft.com/office/word/2023/wordml/word16du" xmlns:w16sdtdh="http://schemas.microsoft.com/office/word/2020/wordml/sdtdatahash" xmlns:w16se="http://schemas.microsoft.com/office/word/2015/wordml/symex" xmlns:wpg="http://schemas.microsoft.com/office/word/2010/wordprocessingGroup" xmlns:wpi="http://schemas.microsoft.com/office/word/2010/wordprocessingInk" xmlns:wne="http://schemas.microsoft.com/office/word/2006/wordml" xmlns:wps="http://schemas.microsoft.com/office/word/2010/wordprocessingShape" mc:Ignorable="w14 w15 w16se w16cid w16 w16cex w16sdtdh w16du wp14">
   <w:p>
     <w:pPr>
       <w:pBdr>
@@ -4762,7 +5012,7 @@
 </file>
 
 <file path=word/footer2.xml><?xml version="1.0" encoding="utf-8"?>
-<w:ftr xmlns:wpc="http://schemas.microsoft.com/office/word/2010/wordprocessingCanvas" xmlns:cx="http://schemas.microsoft.com/office/drawing/2014/chartex" xmlns:cx1="http://schemas.microsoft.com/office/drawing/2015/9/8/chartex" xmlns:cx2="http://schemas.microsoft.com/office/drawing/2015/10/21/chartex" xmlns:cx3="http://schemas.microsoft.com/office/drawing/2016/5/9/chartex" xmlns:cx4="http://schemas.microsoft.com/office/drawing/2016/5/10/chartex" xmlns:cx5="http://schemas.microsoft.com/office/drawing/2016/5/11/chartex" xmlns:cx6="http://schemas.microsoft.com/office/drawing/2016/5/12/chartex" xmlns:cx7="http://schemas.microsoft.com/office/drawing/2016/5/13/chartex" xmlns:cx8="http://schemas.microsoft.com/office/drawing/2016/5/14/chartex" xmlns:mc="http://schemas.openxmlformats.org/markup-compatibility/2006" xmlns:aink="http://schemas.microsoft.com/office/drawing/2016/ink" xmlns:am3d="http://schemas.microsoft.com/office/drawing/2017/model3d" xmlns:o="urn:schemas-microsoft-com:office:office" xmlns:oel="http://schemas.microsoft.com/office/2019/extlst" xmlns:r="http://schemas.openxmlformats.org/officeDocument/2006/relationships" xmlns:m="http://schemas.openxmlformats.org/officeDocument/2006/math" xmlns:v="urn:schemas-microsoft-com:vml" xmlns:wp14="http://schemas.microsoft.com/office/word/2010/wordprocessingDrawing" xmlns:wp="http://schemas.openxmlformats.org/drawingml/2006/wordprocessingDrawing" xmlns:w10="urn:schemas-microsoft-com:office:word" xmlns:w="http://schemas.openxmlformats.org/wordprocessingml/2006/main" xmlns:w14="http://schemas.microsoft.com/office/word/2010/wordml" xmlns:w15="http://schemas.microsoft.com/office/word/2012/wordml" xmlns:w16cex="http://schemas.microsoft.com/office/word/2018/wordml/cex" xmlns:w16cid="http://schemas.microsoft.com/office/word/2016/wordml/cid" xmlns:w16="http://schemas.microsoft.com/office/word/2018/wordml" xmlns:w16sdtdh="http://schemas.microsoft.com/office/word/2020/wordml/sdtdatahash" xmlns:w16se="http://schemas.microsoft.com/office/word/2015/wordml/symex" xmlns:wpg="http://schemas.microsoft.com/office/word/2010/wordprocessingGroup" xmlns:wpi="http://schemas.microsoft.com/office/word/2010/wordprocessingInk" xmlns:wne="http://schemas.microsoft.com/office/word/2006/wordml" xmlns:wps="http://schemas.microsoft.com/office/word/2010/wordprocessingShape" mc:Ignorable="w14 w15 w16se w16cid w16 w16cex w16sdtdh wp14">
+<w:ftr xmlns:wpc="http://schemas.microsoft.com/office/word/2010/wordprocessingCanvas" xmlns:cx="http://schemas.microsoft.com/office/drawing/2014/chartex" xmlns:cx1="http://schemas.microsoft.com/office/drawing/2015/9/8/chartex" xmlns:cx2="http://schemas.microsoft.com/office/drawing/2015/10/21/chartex" xmlns:cx3="http://schemas.microsoft.com/office/drawing/2016/5/9/chartex" xmlns:cx4="http://schemas.microsoft.com/office/drawing/2016/5/10/chartex" xmlns:cx5="http://schemas.microsoft.com/office/drawing/2016/5/11/chartex" xmlns:cx6="http://schemas.microsoft.com/office/drawing/2016/5/12/chartex" xmlns:cx7="http://schemas.microsoft.com/office/drawing/2016/5/13/chartex" xmlns:cx8="http://schemas.microsoft.com/office/drawing/2016/5/14/chartex" xmlns:mc="http://schemas.openxmlformats.org/markup-compatibility/2006" xmlns:aink="http://schemas.microsoft.com/office/drawing/2016/ink" xmlns:am3d="http://schemas.microsoft.com/office/drawing/2017/model3d" xmlns:o="urn:schemas-microsoft-com:office:office" xmlns:oel="http://schemas.microsoft.com/office/2019/extlst" xmlns:r="http://schemas.openxmlformats.org/officeDocument/2006/relationships" xmlns:m="http://schemas.openxmlformats.org/officeDocument/2006/math" xmlns:v="urn:schemas-microsoft-com:vml" xmlns:wp14="http://schemas.microsoft.com/office/word/2010/wordprocessingDrawing" xmlns:wp="http://schemas.openxmlformats.org/drawingml/2006/wordprocessingDrawing" xmlns:w10="urn:schemas-microsoft-com:office:word" xmlns:w="http://schemas.openxmlformats.org/wordprocessingml/2006/main" xmlns:w14="http://schemas.microsoft.com/office/word/2010/wordml" xmlns:w15="http://schemas.microsoft.com/office/word/2012/wordml" xmlns:w16cex="http://schemas.microsoft.com/office/word/2018/wordml/cex" xmlns:w16cid="http://schemas.microsoft.com/office/word/2016/wordml/cid" xmlns:w16="http://schemas.microsoft.com/office/word/2018/wordml" xmlns:w16du="http://schemas.microsoft.com/office/word/2023/wordml/word16du" xmlns:w16sdtdh="http://schemas.microsoft.com/office/word/2020/wordml/sdtdatahash" xmlns:w16se="http://schemas.microsoft.com/office/word/2015/wordml/symex" xmlns:wpg="http://schemas.microsoft.com/office/word/2010/wordprocessingGroup" xmlns:wpi="http://schemas.microsoft.com/office/word/2010/wordprocessingInk" xmlns:wne="http://schemas.microsoft.com/office/word/2006/wordml" xmlns:wps="http://schemas.microsoft.com/office/word/2010/wordprocessingShape" mc:Ignorable="w14 w15 w16se w16cid w16 w16cex w16sdtdh w16du wp14">
   <w:p>
     <w:pPr>
       <w:pBdr>
@@ -4957,7 +5207,7 @@
 </file>
 
 <file path=word/footnotes.xml><?xml version="1.0" encoding="utf-8"?>
-<w:footnotes xmlns:wpc="http://schemas.microsoft.com/office/word/2010/wordprocessingCanvas" xmlns:cx="http://schemas.microsoft.com/office/drawing/2014/chartex" xmlns:cx1="http://schemas.microsoft.com/office/drawing/2015/9/8/chartex" xmlns:cx2="http://schemas.microsoft.com/office/drawing/2015/10/21/chartex" xmlns:cx3="http://schemas.microsoft.com/office/drawing/2016/5/9/chartex" xmlns:cx4="http://schemas.microsoft.com/office/drawing/2016/5/10/chartex" xmlns:cx5="http://schemas.microsoft.com/office/drawing/2016/5/11/chartex" xmlns:cx6="http://schemas.microsoft.com/office/drawing/2016/5/12/chartex" xmlns:cx7="http://schemas.microsoft.com/office/drawing/2016/5/13/chartex" xmlns:cx8="http://schemas.microsoft.com/office/drawing/2016/5/14/chartex" xmlns:mc="http://schemas.openxmlformats.org/markup-compatibility/2006" xmlns:aink="http://schemas.microsoft.com/office/drawing/2016/ink" xmlns:am3d="http://schemas.microsoft.com/office/drawing/2017/model3d" xmlns:o="urn:schemas-microsoft-com:office:office" xmlns:oel="http://schemas.microsoft.com/office/2019/extlst" xmlns:r="http://schemas.openxmlformats.org/officeDocument/2006/relationships" xmlns:m="http://schemas.openxmlformats.org/officeDocument/2006/math" xmlns:v="urn:schemas-microsoft-com:vml" xmlns:wp14="http://schemas.microsoft.com/office/word/2010/wordprocessingDrawing" xmlns:wp="http://schemas.openxmlformats.org/drawingml/2006/wordprocessingDrawing" xmlns:w10="urn:schemas-microsoft-com:office:word" xmlns:w="http://schemas.openxmlformats.org/wordprocessingml/2006/main" xmlns:w14="http://schemas.microsoft.com/office/word/2010/wordml" xmlns:w15="http://schemas.microsoft.com/office/word/2012/wordml" xmlns:w16cex="http://schemas.microsoft.com/office/word/2018/wordml/cex" xmlns:w16cid="http://schemas.microsoft.com/office/word/2016/wordml/cid" xmlns:w16="http://schemas.microsoft.com/office/word/2018/wordml" xmlns:w16sdtdh="http://schemas.microsoft.com/office/word/2020/wordml/sdtdatahash" xmlns:w16se="http://schemas.microsoft.com/office/word/2015/wordml/symex" xmlns:wpg="http://schemas.microsoft.com/office/word/2010/wordprocessingGroup" xmlns:wpi="http://schemas.microsoft.com/office/word/2010/wordprocessingInk" xmlns:wne="http://schemas.microsoft.com/office/word/2006/wordml" xmlns:wps="http://schemas.microsoft.com/office/word/2010/wordprocessingShape" mc:Ignorable="w14 w15 w16se w16cid w16 w16cex w16sdtdh wp14">
+<w:footnotes xmlns:wpc="http://schemas.microsoft.com/office/word/2010/wordprocessingCanvas" xmlns:cx="http://schemas.microsoft.com/office/drawing/2014/chartex" xmlns:cx1="http://schemas.microsoft.com/office/drawing/2015/9/8/chartex" xmlns:cx2="http://schemas.microsoft.com/office/drawing/2015/10/21/chartex" xmlns:cx3="http://schemas.microsoft.com/office/drawing/2016/5/9/chartex" xmlns:cx4="http://schemas.microsoft.com/office/drawing/2016/5/10/chartex" xmlns:cx5="http://schemas.microsoft.com/office/drawing/2016/5/11/chartex" xmlns:cx6="http://schemas.microsoft.com/office/drawing/2016/5/12/chartex" xmlns:cx7="http://schemas.microsoft.com/office/drawing/2016/5/13/chartex" xmlns:cx8="http://schemas.microsoft.com/office/drawing/2016/5/14/chartex" xmlns:mc="http://schemas.openxmlformats.org/markup-compatibility/2006" xmlns:aink="http://schemas.microsoft.com/office/drawing/2016/ink" xmlns:am3d="http://schemas.microsoft.com/office/drawing/2017/model3d" xmlns:o="urn:schemas-microsoft-com:office:office" xmlns:oel="http://schemas.microsoft.com/office/2019/extlst" xmlns:r="http://schemas.openxmlformats.org/officeDocument/2006/relationships" xmlns:m="http://schemas.openxmlformats.org/officeDocument/2006/math" xmlns:v="urn:schemas-microsoft-com:vml" xmlns:wp14="http://schemas.microsoft.com/office/word/2010/wordprocessingDrawing" xmlns:wp="http://schemas.openxmlformats.org/drawingml/2006/wordprocessingDrawing" xmlns:w10="urn:schemas-microsoft-com:office:word" xmlns:w="http://schemas.openxmlformats.org/wordprocessingml/2006/main" xmlns:w14="http://schemas.microsoft.com/office/word/2010/wordml" xmlns:w15="http://schemas.microsoft.com/office/word/2012/wordml" xmlns:w16cex="http://schemas.microsoft.com/office/word/2018/wordml/cex" xmlns:w16cid="http://schemas.microsoft.com/office/word/2016/wordml/cid" xmlns:w16="http://schemas.microsoft.com/office/word/2018/wordml" xmlns:w16du="http://schemas.microsoft.com/office/word/2023/wordml/word16du" xmlns:w16sdtdh="http://schemas.microsoft.com/office/word/2020/wordml/sdtdatahash" xmlns:w16se="http://schemas.microsoft.com/office/word/2015/wordml/symex" xmlns:wpg="http://schemas.microsoft.com/office/word/2010/wordprocessingGroup" xmlns:wpi="http://schemas.microsoft.com/office/word/2010/wordprocessingInk" xmlns:wne="http://schemas.microsoft.com/office/word/2006/wordml" xmlns:wps="http://schemas.microsoft.com/office/word/2010/wordprocessingShape" mc:Ignorable="w14 w15 w16se w16cid w16 w16cex w16sdtdh w16du wp14">
   <w:footnote w:type="separator" w:id="-1">
     <w:p>
       <w:pPr>
@@ -4982,7 +5232,7 @@
 </file>
 
 <file path=word/header1.xml><?xml version="1.0" encoding="utf-8"?>
-<w:hdr xmlns:wpc="http://schemas.microsoft.com/office/word/2010/wordprocessingCanvas" xmlns:cx="http://schemas.microsoft.com/office/drawing/2014/chartex" xmlns:cx1="http://schemas.microsoft.com/office/drawing/2015/9/8/chartex" xmlns:cx2="http://schemas.microsoft.com/office/drawing/2015/10/21/chartex" xmlns:cx3="http://schemas.microsoft.com/office/drawing/2016/5/9/chartex" xmlns:cx4="http://schemas.microsoft.com/office/drawing/2016/5/10/chartex" xmlns:cx5="http://schemas.microsoft.com/office/drawing/2016/5/11/chartex" xmlns:cx6="http://schemas.microsoft.com/office/drawing/2016/5/12/chartex" xmlns:cx7="http://schemas.microsoft.com/office/drawing/2016/5/13/chartex" xmlns:cx8="http://schemas.microsoft.com/office/drawing/2016/5/14/chartex" xmlns:mc="http://schemas.openxmlformats.org/markup-compatibility/2006" xmlns:aink="http://schemas.microsoft.com/office/drawing/2016/ink" xmlns:am3d="http://schemas.microsoft.com/office/drawing/2017/model3d" xmlns:o="urn:schemas-microsoft-com:office:office" xmlns:oel="http://schemas.microsoft.com/office/2019/extlst" xmlns:r="http://schemas.openxmlformats.org/officeDocument/2006/relationships" xmlns:m="http://schemas.openxmlformats.org/officeDocument/2006/math" xmlns:v="urn:schemas-microsoft-com:vml" xmlns:wp14="http://schemas.microsoft.com/office/word/2010/wordprocessingDrawing" xmlns:wp="http://schemas.openxmlformats.org/drawingml/2006/wordprocessingDrawing" xmlns:w10="urn:schemas-microsoft-com:office:word" xmlns:w="http://schemas.openxmlformats.org/wordprocessingml/2006/main" xmlns:w14="http://schemas.microsoft.com/office/word/2010/wordml" xmlns:w15="http://schemas.microsoft.com/office/word/2012/wordml" xmlns:w16cex="http://schemas.microsoft.com/office/word/2018/wordml/cex" xmlns:w16cid="http://schemas.microsoft.com/office/word/2016/wordml/cid" xmlns:w16="http://schemas.microsoft.com/office/word/2018/wordml" xmlns:w16sdtdh="http://schemas.microsoft.com/office/word/2020/wordml/sdtdatahash" xmlns:w16se="http://schemas.microsoft.com/office/word/2015/wordml/symex" xmlns:wpg="http://schemas.microsoft.com/office/word/2010/wordprocessingGroup" xmlns:wpi="http://schemas.microsoft.com/office/word/2010/wordprocessingInk" xmlns:wne="http://schemas.microsoft.com/office/word/2006/wordml" xmlns:wps="http://schemas.microsoft.com/office/word/2010/wordprocessingShape" mc:Ignorable="w14 w15 w16se w16cid w16 w16cex w16sdtdh wp14">
+<w:hdr xmlns:wpc="http://schemas.microsoft.com/office/word/2010/wordprocessingCanvas" xmlns:cx="http://schemas.microsoft.com/office/drawing/2014/chartex" xmlns:cx1="http://schemas.microsoft.com/office/drawing/2015/9/8/chartex" xmlns:cx2="http://schemas.microsoft.com/office/drawing/2015/10/21/chartex" xmlns:cx3="http://schemas.microsoft.com/office/drawing/2016/5/9/chartex" xmlns:cx4="http://schemas.microsoft.com/office/drawing/2016/5/10/chartex" xmlns:cx5="http://schemas.microsoft.com/office/drawing/2016/5/11/chartex" xmlns:cx6="http://schemas.microsoft.com/office/drawing/2016/5/12/chartex" xmlns:cx7="http://schemas.microsoft.com/office/drawing/2016/5/13/chartex" xmlns:cx8="http://schemas.microsoft.com/office/drawing/2016/5/14/chartex" xmlns:mc="http://schemas.openxmlformats.org/markup-compatibility/2006" xmlns:aink="http://schemas.microsoft.com/office/drawing/2016/ink" xmlns:am3d="http://schemas.microsoft.com/office/drawing/2017/model3d" xmlns:o="urn:schemas-microsoft-com:office:office" xmlns:oel="http://schemas.microsoft.com/office/2019/extlst" xmlns:r="http://schemas.openxmlformats.org/officeDocument/2006/relationships" xmlns:m="http://schemas.openxmlformats.org/officeDocument/2006/math" xmlns:v="urn:schemas-microsoft-com:vml" xmlns:wp14="http://schemas.microsoft.com/office/word/2010/wordprocessingDrawing" xmlns:wp="http://schemas.openxmlformats.org/drawingml/2006/wordprocessingDrawing" xmlns:w10="urn:schemas-microsoft-com:office:word" xmlns:w="http://schemas.openxmlformats.org/wordprocessingml/2006/main" xmlns:w14="http://schemas.microsoft.com/office/word/2010/wordml" xmlns:w15="http://schemas.microsoft.com/office/word/2012/wordml" xmlns:w16cex="http://schemas.microsoft.com/office/word/2018/wordml/cex" xmlns:w16cid="http://schemas.microsoft.com/office/word/2016/wordml/cid" xmlns:w16="http://schemas.microsoft.com/office/word/2018/wordml" xmlns:w16du="http://schemas.microsoft.com/office/word/2023/wordml/word16du" xmlns:w16sdtdh="http://schemas.microsoft.com/office/word/2020/wordml/sdtdatahash" xmlns:w16se="http://schemas.microsoft.com/office/word/2015/wordml/symex" xmlns:wpg="http://schemas.microsoft.com/office/word/2010/wordprocessingGroup" xmlns:wpi="http://schemas.microsoft.com/office/word/2010/wordprocessingInk" xmlns:wne="http://schemas.microsoft.com/office/word/2006/wordml" xmlns:wps="http://schemas.microsoft.com/office/word/2010/wordprocessingShape" mc:Ignorable="w14 w15 w16se w16cid w16 w16cex w16sdtdh w16du wp14">
   <w:p>
     <w:pPr>
       <w:pStyle w:val="Header"/>
@@ -4995,7 +5245,7 @@
 </file>
 
 <file path=word/header2.xml><?xml version="1.0" encoding="utf-8"?>
-<w:hdr xmlns:wpc="http://schemas.microsoft.com/office/word/2010/wordprocessingCanvas" xmlns:cx="http://schemas.microsoft.com/office/drawing/2014/chartex" xmlns:cx1="http://schemas.microsoft.com/office/drawing/2015/9/8/chartex" xmlns:cx2="http://schemas.microsoft.com/office/drawing/2015/10/21/chartex" xmlns:cx3="http://schemas.microsoft.com/office/drawing/2016/5/9/chartex" xmlns:cx4="http://schemas.microsoft.com/office/drawing/2016/5/10/chartex" xmlns:cx5="http://schemas.microsoft.com/office/drawing/2016/5/11/chartex" xmlns:cx6="http://schemas.microsoft.com/office/drawing/2016/5/12/chartex" xmlns:cx7="http://schemas.microsoft.com/office/drawing/2016/5/13/chartex" xmlns:cx8="http://schemas.microsoft.com/office/drawing/2016/5/14/chartex" xmlns:mc="http://schemas.openxmlformats.org/markup-compatibility/2006" xmlns:aink="http://schemas.microsoft.com/office/drawing/2016/ink" xmlns:am3d="http://schemas.microsoft.com/office/drawing/2017/model3d" xmlns:o="urn:schemas-microsoft-com:office:office" xmlns:oel="http://schemas.microsoft.com/office/2019/extlst" xmlns:r="http://schemas.openxmlformats.org/officeDocument/2006/relationships" xmlns:m="http://schemas.openxmlformats.org/officeDocument/2006/math" xmlns:v="urn:schemas-microsoft-com:vml" xmlns:wp14="http://schemas.microsoft.com/office/word/2010/wordprocessingDrawing" xmlns:wp="http://schemas.openxmlformats.org/drawingml/2006/wordprocessingDrawing" xmlns:w10="urn:schemas-microsoft-com:office:word" xmlns:w="http://schemas.openxmlformats.org/wordprocessingml/2006/main" xmlns:w14="http://schemas.microsoft.com/office/word/2010/wordml" xmlns:w15="http://schemas.microsoft.com/office/word/2012/wordml" xmlns:w16cex="http://schemas.microsoft.com/office/word/2018/wordml/cex" xmlns:w16cid="http://schemas.microsoft.com/office/word/2016/wordml/cid" xmlns:w16="http://schemas.microsoft.com/office/word/2018/wordml" xmlns:w16sdtdh="http://schemas.microsoft.com/office/word/2020/wordml/sdtdatahash" xmlns:w16se="http://schemas.microsoft.com/office/word/2015/wordml/symex" xmlns:wpg="http://schemas.microsoft.com/office/word/2010/wordprocessingGroup" xmlns:wpi="http://schemas.microsoft.com/office/word/2010/wordprocessingInk" xmlns:wne="http://schemas.microsoft.com/office/word/2006/wordml" xmlns:wps="http://schemas.microsoft.com/office/word/2010/wordprocessingShape" mc:Ignorable="w14 w15 w16se w16cid w16 w16cex w16sdtdh wp14">
+<w:hdr xmlns:wpc="http://schemas.microsoft.com/office/word/2010/wordprocessingCanvas" xmlns:cx="http://schemas.microsoft.com/office/drawing/2014/chartex" xmlns:cx1="http://schemas.microsoft.com/office/drawing/2015/9/8/chartex" xmlns:cx2="http://schemas.microsoft.com/office/drawing/2015/10/21/chartex" xmlns:cx3="http://schemas.microsoft.com/office/drawing/2016/5/9/chartex" xmlns:cx4="http://schemas.microsoft.com/office/drawing/2016/5/10/chartex" xmlns:cx5="http://schemas.microsoft.com/office/drawing/2016/5/11/chartex" xmlns:cx6="http://schemas.microsoft.com/office/drawing/2016/5/12/chartex" xmlns:cx7="http://schemas.microsoft.com/office/drawing/2016/5/13/chartex" xmlns:cx8="http://schemas.microsoft.com/office/drawing/2016/5/14/chartex" xmlns:mc="http://schemas.openxmlformats.org/markup-compatibility/2006" xmlns:aink="http://schemas.microsoft.com/office/drawing/2016/ink" xmlns:am3d="http://schemas.microsoft.com/office/drawing/2017/model3d" xmlns:o="urn:schemas-microsoft-com:office:office" xmlns:oel="http://schemas.microsoft.com/office/2019/extlst" xmlns:r="http://schemas.openxmlformats.org/officeDocument/2006/relationships" xmlns:m="http://schemas.openxmlformats.org/officeDocument/2006/math" xmlns:v="urn:schemas-microsoft-com:vml" xmlns:wp14="http://schemas.microsoft.com/office/word/2010/wordprocessingDrawing" xmlns:wp="http://schemas.openxmlformats.org/drawingml/2006/wordprocessingDrawing" xmlns:w10="urn:schemas-microsoft-com:office:word" xmlns:w="http://schemas.openxmlformats.org/wordprocessingml/2006/main" xmlns:w14="http://schemas.microsoft.com/office/word/2010/wordml" xmlns:w15="http://schemas.microsoft.com/office/word/2012/wordml" xmlns:w16cex="http://schemas.microsoft.com/office/word/2018/wordml/cex" xmlns:w16cid="http://schemas.microsoft.com/office/word/2016/wordml/cid" xmlns:w16="http://schemas.microsoft.com/office/word/2018/wordml" xmlns:w16du="http://schemas.microsoft.com/office/word/2023/wordml/word16du" xmlns:w16sdtdh="http://schemas.microsoft.com/office/word/2020/wordml/sdtdatahash" xmlns:w16se="http://schemas.microsoft.com/office/word/2015/wordml/symex" xmlns:wpg="http://schemas.microsoft.com/office/word/2010/wordprocessingGroup" xmlns:wpi="http://schemas.microsoft.com/office/word/2010/wordprocessingInk" xmlns:wne="http://schemas.microsoft.com/office/word/2006/wordml" xmlns:wps="http://schemas.microsoft.com/office/word/2010/wordprocessingShape" mc:Ignorable="w14 w15 w16se w16cid w16 w16cex w16sdtdh w16du wp14">
   <w:p>
     <w:pPr>
       <w:pStyle w:val="Header"/>
@@ -5008,7 +5258,7 @@
 </file>
 
 <file path=word/numbering.xml><?xml version="1.0" encoding="utf-8"?>
-<w:numbering xmlns:wpc="http://schemas.microsoft.com/office/word/2010/wordprocessingCanvas" xmlns:cx="http://schemas.microsoft.com/office/drawing/2014/chartex" xmlns:cx1="http://schemas.microsoft.com/office/drawing/2015/9/8/chartex" xmlns:cx2="http://schemas.microsoft.com/office/drawing/2015/10/21/chartex" xmlns:cx3="http://schemas.microsoft.com/office/drawing/2016/5/9/chartex" xmlns:cx4="http://schemas.microsoft.com/office/drawing/2016/5/10/chartex" xmlns:cx5="http://schemas.microsoft.com/office/drawing/2016/5/11/chartex" xmlns:cx6="http://schemas.microsoft.com/office/drawing/2016/5/12/chartex" xmlns:cx7="http://schemas.microsoft.com/office/drawing/2016/5/13/chartex" xmlns:cx8="http://schemas.microsoft.com/office/drawing/2016/5/14/chartex" xmlns:mc="http://schemas.openxmlformats.org/markup-compatibility/2006" xmlns:aink="http://schemas.microsoft.com/office/drawing/2016/ink" xmlns:am3d="http://schemas.microsoft.com/office/drawing/2017/model3d" xmlns:o="urn:schemas-microsoft-com:office:office" xmlns:oel="http://schemas.microsoft.com/office/2019/extlst" xmlns:r="http://schemas.openxmlformats.org/officeDocument/2006/relationships" xmlns:m="http://schemas.openxmlformats.org/officeDocument/2006/math" xmlns:v="urn:schemas-microsoft-com:vml" xmlns:wp14="http://schemas.microsoft.com/office/word/2010/wordprocessingDrawing" xmlns:wp="http://schemas.openxmlformats.org/drawingml/2006/wordprocessingDrawing" xmlns:w10="urn:schemas-microsoft-com:office:word" xmlns:w="http://schemas.openxmlformats.org/wordprocessingml/2006/main" xmlns:w14="http://schemas.microsoft.com/office/word/2010/wordml" xmlns:w15="http://schemas.microsoft.com/office/word/2012/wordml" xmlns:w16cex="http://schemas.microsoft.com/office/word/2018/wordml/cex" xmlns:w16cid="http://schemas.microsoft.com/office/word/2016/wordml/cid" xmlns:w16="http://schemas.microsoft.com/office/word/2018/wordml" xmlns:w16sdtdh="http://schemas.microsoft.com/office/word/2020/wordml/sdtdatahash" xmlns:w16se="http://schemas.microsoft.com/office/word/2015/wordml/symex" xmlns:wpg="http://schemas.microsoft.com/office/word/2010/wordprocessingGroup" xmlns:wpi="http://schemas.microsoft.com/office/word/2010/wordprocessingInk" xmlns:wne="http://schemas.microsoft.com/office/word/2006/wordml" xmlns:wps="http://schemas.microsoft.com/office/word/2010/wordprocessingShape" mc:Ignorable="w14 w15 w16se w16cid w16 w16cex w16sdtdh wp14">
+<w:numbering xmlns:wpc="http://schemas.microsoft.com/office/word/2010/wordprocessingCanvas" xmlns:cx="http://schemas.microsoft.com/office/drawing/2014/chartex" xmlns:cx1="http://schemas.microsoft.com/office/drawing/2015/9/8/chartex" xmlns:cx2="http://schemas.microsoft.com/office/drawing/2015/10/21/chartex" xmlns:cx3="http://schemas.microsoft.com/office/drawing/2016/5/9/chartex" xmlns:cx4="http://schemas.microsoft.com/office/drawing/2016/5/10/chartex" xmlns:cx5="http://schemas.microsoft.com/office/drawing/2016/5/11/chartex" xmlns:cx6="http://schemas.microsoft.com/office/drawing/2016/5/12/chartex" xmlns:cx7="http://schemas.microsoft.com/office/drawing/2016/5/13/chartex" xmlns:cx8="http://schemas.microsoft.com/office/drawing/2016/5/14/chartex" xmlns:mc="http://schemas.openxmlformats.org/markup-compatibility/2006" xmlns:aink="http://schemas.microsoft.com/office/drawing/2016/ink" xmlns:am3d="http://schemas.microsoft.com/office/drawing/2017/model3d" xmlns:o="urn:schemas-microsoft-com:office:office" xmlns:oel="http://schemas.microsoft.com/office/2019/extlst" xmlns:r="http://schemas.openxmlformats.org/officeDocument/2006/relationships" xmlns:m="http://schemas.openxmlformats.org/officeDocument/2006/math" xmlns:v="urn:schemas-microsoft-com:vml" xmlns:wp14="http://schemas.microsoft.com/office/word/2010/wordprocessingDrawing" xmlns:wp="http://schemas.openxmlformats.org/drawingml/2006/wordprocessingDrawing" xmlns:w10="urn:schemas-microsoft-com:office:word" xmlns:w="http://schemas.openxmlformats.org/wordprocessingml/2006/main" xmlns:w14="http://schemas.microsoft.com/office/word/2010/wordml" xmlns:w15="http://schemas.microsoft.com/office/word/2012/wordml" xmlns:w16cex="http://schemas.microsoft.com/office/word/2018/wordml/cex" xmlns:w16cid="http://schemas.microsoft.com/office/word/2016/wordml/cid" xmlns:w16="http://schemas.microsoft.com/office/word/2018/wordml" xmlns:w16du="http://schemas.microsoft.com/office/word/2023/wordml/word16du" xmlns:w16sdtdh="http://schemas.microsoft.com/office/word/2020/wordml/sdtdatahash" xmlns:w16se="http://schemas.microsoft.com/office/word/2015/wordml/symex" xmlns:wpg="http://schemas.microsoft.com/office/word/2010/wordprocessingGroup" xmlns:wpi="http://schemas.microsoft.com/office/word/2010/wordprocessingInk" xmlns:wne="http://schemas.microsoft.com/office/word/2006/wordml" xmlns:wps="http://schemas.microsoft.com/office/word/2010/wordprocessingShape" mc:Ignorable="w14 w15 w16se w16cid w16 w16cex w16sdtdh w16du wp14">
   <w:abstractNum w:abstractNumId="0" w15:restartNumberingAfterBreak="0">
     <w:nsid w:val="15102D5A"/>
     <w:multiLevelType w:val="multilevel"/>
@@ -5201,7 +5451,7 @@
 </file>
 
 <file path=word/styles.xml><?xml version="1.0" encoding="utf-8"?>
-<w:styles xmlns:mc="http://schemas.openxmlformats.org/markup-compatibility/2006" xmlns:r="http://schemas.openxmlformats.org/officeDocument/2006/relationships" xmlns:w="http://schemas.openxmlformats.org/wordprocessingml/2006/main" xmlns:w14="http://schemas.microsoft.com/office/word/2010/wordml" xmlns:w15="http://schemas.microsoft.com/office/word/2012/wordml" xmlns:w16cex="http://schemas.microsoft.com/office/word/2018/wordml/cex" xmlns:w16cid="http://schemas.microsoft.com/office/word/2016/wordml/cid" xmlns:w16="http://schemas.microsoft.com/office/word/2018/wordml" xmlns:w16sdtdh="http://schemas.microsoft.com/office/word/2020/wordml/sdtdatahash" xmlns:w16se="http://schemas.microsoft.com/office/word/2015/wordml/symex" mc:Ignorable="w14 w15 w16se w16cid w16 w16cex w16sdtdh">
+<w:styles xmlns:mc="http://schemas.openxmlformats.org/markup-compatibility/2006" xmlns:r="http://schemas.openxmlformats.org/officeDocument/2006/relationships" xmlns:w="http://schemas.openxmlformats.org/wordprocessingml/2006/main" xmlns:w14="http://schemas.microsoft.com/office/word/2010/wordml" xmlns:w15="http://schemas.microsoft.com/office/word/2012/wordml" xmlns:w16cex="http://schemas.microsoft.com/office/word/2018/wordml/cex" xmlns:w16cid="http://schemas.microsoft.com/office/word/2016/wordml/cid" xmlns:w16="http://schemas.microsoft.com/office/word/2018/wordml" xmlns:w16du="http://schemas.microsoft.com/office/word/2023/wordml/word16du" xmlns:w16sdtdh="http://schemas.microsoft.com/office/word/2020/wordml/sdtdatahash" xmlns:w16se="http://schemas.microsoft.com/office/word/2015/wordml/symex" mc:Ignorable="w14 w15 w16se w16cid w16 w16cex w16sdtdh w16du">
   <w:docDefaults>
     <w:rPrDefault>
       <w:rPr>
@@ -5317,6 +5567,7 @@
     <w:lsdException w:name="HTML Sample" w:semiHidden="1" w:unhideWhenUsed="1"/>
     <w:lsdException w:name="HTML Typewriter" w:semiHidden="1" w:unhideWhenUsed="1"/>
     <w:lsdException w:name="HTML Variable" w:semiHidden="1" w:unhideWhenUsed="1"/>
+    <w:lsdException w:name="Normal Table" w:semiHidden="1" w:unhideWhenUsed="1"/>
     <w:lsdException w:name="annotation subject" w:semiHidden="1" w:unhideWhenUsed="1"/>
     <w:lsdException w:name="No List" w:semiHidden="1" w:unhideWhenUsed="1"/>
     <w:lsdException w:name="Outline List 1" w:semiHidden="1" w:unhideWhenUsed="1"/>
@@ -5359,8 +5610,11 @@
     <w:lsdException w:name="Table Contemporary" w:semiHidden="1" w:unhideWhenUsed="1"/>
     <w:lsdException w:name="Table Elegant" w:semiHidden="1" w:unhideWhenUsed="1"/>
     <w:lsdException w:name="Table Professional" w:semiHidden="1" w:unhideWhenUsed="1"/>
+    <w:lsdException w:name="Table Subtle 1" w:semiHidden="1" w:unhideWhenUsed="1"/>
     <w:lsdException w:name="Table Subtle 2" w:semiHidden="1" w:unhideWhenUsed="1"/>
     <w:lsdException w:name="Table Web 1" w:semiHidden="1" w:unhideWhenUsed="1"/>
+    <w:lsdException w:name="Table Web 2" w:semiHidden="1" w:unhideWhenUsed="1"/>
+    <w:lsdException w:name="Table Web 3" w:semiHidden="1" w:unhideWhenUsed="1"/>
     <w:lsdException w:name="Balloon Text" w:semiHidden="1" w:unhideWhenUsed="1"/>
     <w:lsdException w:name="Table Grid" w:uiPriority="59"/>
     <w:lsdException w:name="Table Theme" w:semiHidden="1" w:unhideWhenUsed="1"/>

</xml_diff>